<commit_message>
correct titul od diplom
</commit_message>
<xml_diff>
--- a/documentation/Диплом Сборка 7.docx
+++ b/documentation/Диплом Сборка 7.docx
@@ -813,14 +813,21 @@
       </w:r>
       <w:r>
         <w:rPr>
-          <w:color w:val="FF0000"/>
+          <w:color w:val="000000" w:themeColor="text1"/>
           <w:u w:val="single"/>
         </w:rPr>
-        <w:t>СТЕПЕНЬ,</w:t>
-      </w:r>
-      <w:r>
-        <w:rPr>
-          <w:color w:val="FF0000"/>
+        <w:t>ассистент каф КС</w:t>
+      </w:r>
+      <w:r>
+        <w:rPr>
+          <w:color w:val="000000" w:themeColor="text1"/>
+          <w:u w:val="single"/>
+        </w:rPr>
+        <w:t>,</w:t>
+      </w:r>
+      <w:r>
+        <w:rPr>
+          <w:color w:val="000000" w:themeColor="text1"/>
           <w:spacing w:val="1"/>
           <w:u w:val="single"/>
         </w:rPr>
@@ -967,7 +974,12 @@
           <w:sz w:val="20"/>
         </w:rPr>
         <w:sectPr>
-          <w:footerReference w:type="default" r:id="rId8"/>
+          <w:headerReference w:type="even" r:id="rId8"/>
+          <w:headerReference w:type="default" r:id="rId9"/>
+          <w:footerReference w:type="even" r:id="rId10"/>
+          <w:footerReference w:type="default" r:id="rId11"/>
+          <w:headerReference w:type="first" r:id="rId12"/>
+          <w:footerReference w:type="first" r:id="rId13"/>
           <w:type w:val="continuous"/>
           <w:pgSz w:w="11910" w:h="16840"/>
           <w:pgMar w:top="1040" w:right="480" w:bottom="1900" w:left="1480" w:header="720" w:footer="1719" w:gutter="0"/>
@@ -2211,7 +2223,7 @@
           <w:sz w:val="30"/>
         </w:rPr>
         <w:sectPr>
-          <w:footerReference w:type="default" r:id="rId9"/>
+          <w:footerReference w:type="default" r:id="rId14"/>
           <w:pgSz w:w="11910" w:h="16840"/>
           <w:pgMar w:top="1040" w:right="480" w:bottom="1800" w:left="1480" w:header="0" w:footer="1604" w:gutter="0"/>
           <w:cols w:space="720"/>
@@ -6633,7 +6645,7 @@
           <w:sz w:val="17"/>
         </w:rPr>
         <w:sectPr>
-          <w:footerReference w:type="default" r:id="rId10"/>
+          <w:footerReference w:type="default" r:id="rId15"/>
           <w:pgSz w:w="11910" w:h="16840"/>
           <w:pgMar w:top="1040" w:right="480" w:bottom="280" w:left="1480" w:header="0" w:footer="0" w:gutter="0"/>
           <w:cols w:space="720"/>
@@ -10031,7 +10043,7 @@
           <w:sz w:val="16"/>
         </w:rPr>
         <w:sectPr>
-          <w:footerReference w:type="default" r:id="rId11"/>
+          <w:footerReference w:type="default" r:id="rId16"/>
           <w:pgSz w:w="11910" w:h="16840"/>
           <w:pgMar w:top="1040" w:right="480" w:bottom="280" w:left="1480" w:header="0" w:footer="0" w:gutter="0"/>
           <w:cols w:space="720"/>
@@ -11884,7 +11896,7 @@
       <w:pPr>
         <w:spacing w:line="231" w:lineRule="exact"/>
         <w:sectPr>
-          <w:footerReference w:type="default" r:id="rId12"/>
+          <w:footerReference w:type="default" r:id="rId17"/>
           <w:pgSz w:w="11910" w:h="16840"/>
           <w:pgMar w:top="1040" w:right="480" w:bottom="280" w:left="1480" w:header="0" w:footer="0" w:gutter="0"/>
           <w:cols w:space="720"/>
@@ -12593,7 +12605,7 @@
           <w:lang w:val="en-US"/>
         </w:rPr>
         <w:sectPr>
-          <w:footerReference w:type="default" r:id="rId13"/>
+          <w:footerReference w:type="default" r:id="rId18"/>
           <w:pgSz w:w="11910" w:h="16840"/>
           <w:pgMar w:top="1040" w:right="480" w:bottom="280" w:left="1480" w:header="0" w:footer="0" w:gutter="0"/>
           <w:cols w:space="720"/>
@@ -13562,25 +13574,7 @@
           <w:sz w:val="23"/>
           <w:szCs w:val="23"/>
         </w:rPr>
-        <w:t xml:space="preserve">и обслуживание, модернизация, </w:t>
-      </w:r>
-      <w:r>
-        <w:rPr>
-          <w:rFonts w:ascii="CerebriSans" w:hAnsi="CerebriSans"/>
-          <w:color w:val="696969"/>
-          <w:sz w:val="23"/>
-          <w:szCs w:val="23"/>
-        </w:rPr>
-        <w:t>уборка</w:t>
-      </w:r>
-      <w:r>
-        <w:rPr>
-          <w:rFonts w:ascii="CerebriSans" w:hAnsi="CerebriSans"/>
-          <w:color w:val="696969"/>
-          <w:sz w:val="23"/>
-          <w:szCs w:val="23"/>
-        </w:rPr>
-        <w:t xml:space="preserve"> дома и другие. Если количество услуг, предлагаемых сектором услуг на дому, растет, масштабы также растут.</w:t>
+        <w:t>и обслуживание, модернизация, уборка дома и другие. Если количество услуг, предлагаемых сектором услуг на дому, растет, масштабы также растут.</w:t>
       </w:r>
       <w:r>
         <w:rPr>
@@ -13599,43 +13593,7 @@
           <w:sz w:val="23"/>
           <w:szCs w:val="23"/>
         </w:rPr>
-        <w:t xml:space="preserve">Домашние услуги включают в себя различные нематериальные активы, которые предприятия предоставляют для домов. С ростом технологического </w:t>
-      </w:r>
-      <w:r>
-        <w:rPr>
-          <w:rFonts w:ascii="CerebriSans" w:hAnsi="CerebriSans"/>
-          <w:color w:val="696969"/>
-          <w:sz w:val="23"/>
-          <w:szCs w:val="23"/>
-        </w:rPr>
-        <w:t xml:space="preserve">прогресса </w:t>
-      </w:r>
-      <w:r>
-        <w:rPr>
-          <w:rFonts w:ascii="CerebriSans" w:hAnsi="CerebriSans"/>
-          <w:color w:val="696969"/>
-          <w:sz w:val="23"/>
-          <w:szCs w:val="23"/>
-        </w:rPr>
-        <w:t>растут как онлайн, так и мобильные платформы бронирования. Домашние услуги в основном являются более удобным и оптимизированным способом покупки и организации квалифицированных услуг. Сегодн</w:t>
-      </w:r>
-      <w:r>
-        <w:rPr>
-          <w:rFonts w:ascii="CerebriSans" w:hAnsi="CerebriSans"/>
-          <w:color w:val="696969"/>
-          <w:sz w:val="23"/>
-          <w:szCs w:val="23"/>
-        </w:rPr>
-        <w:t>я наше поколение</w:t>
-      </w:r>
-      <w:r>
-        <w:rPr>
-          <w:rFonts w:ascii="CerebriSans" w:hAnsi="CerebriSans"/>
-          <w:color w:val="696969"/>
-          <w:sz w:val="23"/>
-          <w:szCs w:val="23"/>
-        </w:rPr>
-        <w:t xml:space="preserve"> является крупнейшим потребителем интернет-услуг, и это расширило сферу бизнеса по оказанию домашних услуг.</w:t>
+        <w:t>Домашние услуги включают в себя различные нематериальные активы, которые предприятия предоставляют для домов. С ростом технологического прогресса растут как онлайн, так и мобильные платформы бронирования. Домашние услуги в основном являются более удобным и оптимизированным способом покупки и организации квалифицированных услуг. Сегодня наше поколение является крупнейшим потребителем интернет-услуг, и это расширило сферу бизнеса по оказанию домашних услуг.</w:t>
       </w:r>
       <w:r>
         <w:rPr>
@@ -13675,17 +13633,20 @@
           <w:sz w:val="23"/>
           <w:szCs w:val="23"/>
         </w:rPr>
-        <w:t xml:space="preserve">В то время как быстрый рост предоставит игрокам рынка огромные возможности для роста, эффективность поставщиков будет угрожать росту участников рынка. Чтобы оптимизировать возможности, рыночные поставщики будут больше </w:t>
-      </w:r>
-      <w:r>
+        <w:t>В то время как быстрый рост предоставит игрокам рынка огромные возможности для роста, эффективность поставщиков будет угрожать росту участников рынка. Чтобы оптимизировать возможности, рыночные поставщики будут больше сосредоточиваться на потенциале роста в быстрорастущих сегментах, сохраняя при этом свое место в медленнорастущих сегментах.</w:t>
+      </w:r>
+    </w:p>
+    <w:p>
+      <w:pPr>
+        <w:pStyle w:val="af4"/>
+        <w:spacing w:before="0" w:beforeAutospacing="0" w:after="360" w:afterAutospacing="0"/>
         <w:rPr>
           <w:rFonts w:ascii="CerebriSans" w:hAnsi="CerebriSans"/>
           <w:color w:val="696969"/>
           <w:sz w:val="23"/>
           <w:szCs w:val="23"/>
         </w:rPr>
-        <w:t>сосредоточиваться</w:t>
-      </w:r>
+      </w:pPr>
       <w:r>
         <w:rPr>
           <w:rFonts w:ascii="CerebriSans" w:hAnsi="CerebriSans"/>
@@ -13693,46 +13654,7 @@
           <w:sz w:val="23"/>
           <w:szCs w:val="23"/>
         </w:rPr>
-        <w:t xml:space="preserve"> на потенциале роста в быстрорастущих сегментах, сохраняя при этом свое место в медленнорастущих сегментах.</w:t>
-      </w:r>
-    </w:p>
-    <w:p>
-      <w:pPr>
-        <w:pStyle w:val="af4"/>
-        <w:spacing w:before="0" w:beforeAutospacing="0" w:after="360" w:afterAutospacing="0"/>
-        <w:rPr>
-          <w:rFonts w:ascii="CerebriSans" w:hAnsi="CerebriSans"/>
-          <w:color w:val="696969"/>
-          <w:sz w:val="23"/>
-          <w:szCs w:val="23"/>
-        </w:rPr>
-      </w:pPr>
-      <w:r>
-        <w:rPr>
-          <w:rFonts w:ascii="CerebriSans" w:hAnsi="CerebriSans"/>
-          <w:color w:val="696969"/>
-          <w:sz w:val="23"/>
-          <w:szCs w:val="23"/>
-        </w:rPr>
-        <w:t xml:space="preserve">Рост этой отрасли также вызван ростом и удобством использования мобильного </w:t>
-      </w:r>
-      <w:r>
-        <w:rPr>
-          <w:rFonts w:ascii="CerebriSans" w:hAnsi="CerebriSans"/>
-          <w:color w:val="696969"/>
-          <w:sz w:val="23"/>
-          <w:szCs w:val="23"/>
-        </w:rPr>
-        <w:t>сервиса</w:t>
-      </w:r>
-      <w:r>
-        <w:rPr>
-          <w:rFonts w:ascii="CerebriSans" w:hAnsi="CerebriSans"/>
-          <w:color w:val="696969"/>
-          <w:sz w:val="23"/>
-          <w:szCs w:val="23"/>
-        </w:rPr>
-        <w:t>, что позволяет потребителям заказывать информацию и бронировать услуги одним касанием. Домашние услуги по запросу пересекают разрыв между реальной инфраструктурой и непосредственными интернет-платформами для предоставления производственных услуг.</w:t>
+        <w:t>Рост этой отрасли также вызван ростом и удобством использования мобильного сервиса, что позволяет потребителям заказывать информацию и бронировать услуги одним касанием. Домашние услуги по запросу пересекают разрыв между реальной инфраструктурой и непосредственными интернет-платформами для предоставления производственных услуг.</w:t>
       </w:r>
     </w:p>
     <w:p>
@@ -13839,17 +13761,7 @@
           <w:szCs w:val="24"/>
           <w:shd w:val="clear" w:color="auto" w:fill="FFFFFF"/>
         </w:rPr>
-        <w:t xml:space="preserve">Услуги по </w:t>
-      </w:r>
-      <w:r>
-        <w:rPr>
-          <w:rFonts w:ascii="Segoe UI" w:eastAsia="Times New Roman" w:hAnsi="Segoe UI" w:cs="Segoe UI"/>
-          <w:color w:val="212529"/>
-          <w:sz w:val="24"/>
-          <w:szCs w:val="24"/>
-          <w:shd w:val="clear" w:color="auto" w:fill="FFFFFF"/>
-        </w:rPr>
-        <w:t>с</w:t>
+        <w:t>Услуги по с</w:t>
       </w:r>
       <w:r>
         <w:rPr>
@@ -14183,7 +14095,7 @@
           <w:color w:val="FF0000"/>
         </w:rPr>
       </w:pPr>
-      <w:hyperlink r:id="rId14" w:history="1">
+      <w:hyperlink r:id="rId19" w:history="1">
         <w:r>
           <w:rPr>
             <w:rStyle w:val="af"/>
@@ -14509,7 +14421,6 @@
         <w:rPr>
           <w:b/>
           <w:bCs/>
-          <w:lang w:val="en-US"/>
         </w:rPr>
         <w:t xml:space="preserve">2.1 </w:t>
       </w:r>
@@ -14532,208 +14443,185 @@
         <w:rPr>
           <w:b/>
           <w:bCs/>
-          <w:lang w:val="en-US"/>
         </w:rPr>
         <w:t>Б</w:t>
       </w:r>
-      <w:proofErr w:type="spellStart"/>
       <w:r>
         <w:rPr>
           <w:b/>
           <w:bCs/>
         </w:rPr>
-        <w:t>ратья</w:t>
+        <w:t>ратья Чистовы</w:t>
+      </w:r>
+    </w:p>
+    <w:p>
+      <w:pPr>
+        <w:ind w:firstLine="0"/>
+        <w:rPr>
+          <w:color w:val="FF0000"/>
+        </w:rPr>
+      </w:pPr>
+    </w:p>
+    <w:p>
+      <w:pPr>
+        <w:ind w:firstLine="0"/>
+        <w:rPr>
+          <w:color w:val="000000" w:themeColor="text1"/>
+        </w:rPr>
+      </w:pPr>
+      <w:r>
+        <w:rPr>
+          <w:color w:val="000000" w:themeColor="text1"/>
+        </w:rPr>
+        <w:t xml:space="preserve">«Братья Чистовы» — это современный </w:t>
+      </w:r>
+      <w:proofErr w:type="spellStart"/>
+      <w:r>
+        <w:rPr>
+          <w:color w:val="000000" w:themeColor="text1"/>
+        </w:rPr>
+        <w:t>клининговый</w:t>
       </w:r>
       <w:proofErr w:type="spellEnd"/>
       <w:r>
+        <w:rPr>
+          <w:color w:val="000000" w:themeColor="text1"/>
+        </w:rPr>
+        <w:t xml:space="preserve"> сервис. Его создали люди, которые стремятся к идеальной чистоте и порядку, и любят помогать другим людям. </w:t>
+      </w:r>
+      <w:r>
+        <w:rPr>
+          <w:color w:val="000000" w:themeColor="text1"/>
+        </w:rPr>
+        <w:br/>
+      </w:r>
+      <w:r>
+        <w:rPr>
+          <w:color w:val="000000" w:themeColor="text1"/>
+        </w:rPr>
+        <w:br/>
+        <w:t xml:space="preserve">Основная </w:t>
+      </w:r>
+      <w:proofErr w:type="spellStart"/>
+      <w:r>
+        <w:rPr>
+          <w:color w:val="000000" w:themeColor="text1"/>
+        </w:rPr>
+        <w:t>адача</w:t>
+      </w:r>
+      <w:proofErr w:type="spellEnd"/>
+      <w:r>
+        <w:rPr>
+          <w:color w:val="000000" w:themeColor="text1"/>
+        </w:rPr>
+        <w:t xml:space="preserve"> — сделать уборку таким же простым и легким делом, как доставка продуктов и вызов такси. Заказывайте уборку на сайте или через мобильное приложение, отметьте фотографиями важные места в доме и доверьте свой дом профессиональным </w:t>
+      </w:r>
+      <w:proofErr w:type="spellStart"/>
+      <w:r>
+        <w:rPr>
+          <w:color w:val="000000" w:themeColor="text1"/>
+        </w:rPr>
+        <w:t>клинерам</w:t>
+      </w:r>
+      <w:proofErr w:type="spellEnd"/>
+      <w:r>
+        <w:rPr>
+          <w:color w:val="000000" w:themeColor="text1"/>
+        </w:rPr>
+        <w:t>. </w:t>
+      </w:r>
+      <w:r>
+        <w:rPr>
+          <w:color w:val="000000" w:themeColor="text1"/>
+        </w:rPr>
+        <w:br/>
+      </w:r>
+      <w:r>
+        <w:rPr>
+          <w:color w:val="000000" w:themeColor="text1"/>
+        </w:rPr>
+        <w:br/>
+        <w:t xml:space="preserve">Мы тщательно отбираем и обучаем каждого </w:t>
+      </w:r>
+      <w:proofErr w:type="spellStart"/>
+      <w:r>
+        <w:rPr>
+          <w:color w:val="000000" w:themeColor="text1"/>
+        </w:rPr>
+        <w:t>клинера</w:t>
+      </w:r>
+      <w:proofErr w:type="spellEnd"/>
+      <w:r>
+        <w:rPr>
+          <w:color w:val="000000" w:themeColor="text1"/>
+        </w:rPr>
+        <w:t>, а также мотивируем исполнителей убираться по-настоящему чисто. В «Братьях Чистовых» используют специальные, экологически-чистые моющие средства и профессиональное оборудование. </w:t>
+      </w:r>
+      <w:r>
+        <w:rPr>
+          <w:color w:val="000000" w:themeColor="text1"/>
+        </w:rPr>
+        <w:br/>
+      </w:r>
+      <w:r>
+        <w:rPr>
+          <w:color w:val="000000" w:themeColor="text1"/>
+        </w:rPr>
+        <w:br/>
+      </w:r>
+      <w:proofErr w:type="spellStart"/>
+      <w:r>
+        <w:rPr>
+          <w:color w:val="000000" w:themeColor="text1"/>
+        </w:rPr>
+        <w:t>Ны</w:t>
+      </w:r>
+      <w:proofErr w:type="spellEnd"/>
+      <w:r>
+        <w:rPr>
+          <w:color w:val="000000" w:themeColor="text1"/>
+        </w:rPr>
+        <w:t xml:space="preserve"> рынке чистоты мы работаем с 2014 года, и представлены в 35 городах: Москве, Санкт-Петербурге, Воронеже, Калининграде, Калуге, Краснодаре, Липецке, Омске, Пушкино, Чите, Ярославле и еще в 24 регионах. Мы растем </w:t>
+      </w:r>
+      <w:r>
+        <w:rPr>
+          <w:color w:val="000000" w:themeColor="text1"/>
+        </w:rPr>
+        <w:lastRenderedPageBreak/>
+        <w:t>благодаря вниманию к клиентам и любви к своему труду. «Братьев Чистовых» рекомендуют друзьям и «забирают с собой» при переезде. Гордимся тем, что дружим с клиентами и оправдываем их доверие.</w:t>
+      </w:r>
+    </w:p>
+    <w:p>
+      <w:pPr>
+        <w:ind w:firstLine="0"/>
+        <w:rPr>
+          <w:color w:val="FF0000"/>
+        </w:rPr>
+      </w:pPr>
+    </w:p>
+    <w:p>
+      <w:pPr>
+        <w:ind w:firstLine="0"/>
+        <w:jc w:val="center"/>
         <w:rPr>
           <w:b/>
           <w:bCs/>
-        </w:rPr>
-        <w:t xml:space="preserve"> Чистовы</w:t>
-      </w:r>
-    </w:p>
-    <w:p>
-      <w:pPr>
-        <w:ind w:firstLine="0"/>
-        <w:rPr>
-          <w:color w:val="FF0000"/>
-          <w:lang w:val="en-US"/>
-        </w:rPr>
-      </w:pPr>
-    </w:p>
-    <w:p>
-      <w:pPr>
-        <w:ind w:firstLine="0"/>
-        <w:rPr>
-          <w:color w:val="000000" w:themeColor="text1"/>
-        </w:rPr>
-      </w:pPr>
-      <w:r>
-        <w:rPr>
-          <w:color w:val="000000" w:themeColor="text1"/>
-        </w:rPr>
-        <w:t xml:space="preserve">«Братья Чистовы» — это современный </w:t>
-      </w:r>
-      <w:proofErr w:type="spellStart"/>
-      <w:r>
-        <w:rPr>
-          <w:color w:val="000000" w:themeColor="text1"/>
-        </w:rPr>
-        <w:t>клининговый</w:t>
-      </w:r>
-      <w:proofErr w:type="spellEnd"/>
-      <w:r>
-        <w:rPr>
-          <w:color w:val="000000" w:themeColor="text1"/>
-        </w:rPr>
-        <w:t xml:space="preserve"> сервис. Его создали люди, которые стремятся к идеальной чистоте и порядку, и любят помогать другим людям. </w:t>
-      </w:r>
-      <w:r>
-        <w:rPr>
-          <w:color w:val="000000" w:themeColor="text1"/>
-        </w:rPr>
-        <w:br/>
-      </w:r>
-      <w:r>
-        <w:rPr>
-          <w:color w:val="000000" w:themeColor="text1"/>
-        </w:rPr>
-        <w:br/>
-      </w:r>
-      <w:r>
-        <w:rPr>
-          <w:color w:val="000000" w:themeColor="text1"/>
-        </w:rPr>
-        <w:t xml:space="preserve">Основная </w:t>
-      </w:r>
-      <w:proofErr w:type="spellStart"/>
-      <w:r>
-        <w:rPr>
-          <w:color w:val="000000" w:themeColor="text1"/>
-        </w:rPr>
-        <w:t>адача</w:t>
-      </w:r>
-      <w:proofErr w:type="spellEnd"/>
-      <w:r>
-        <w:rPr>
-          <w:color w:val="000000" w:themeColor="text1"/>
-        </w:rPr>
-        <w:t xml:space="preserve"> — сделать уборку таким же простым и легким делом, как доставка продуктов и вызов такси. Заказывайте уборку на сайте или через мобильное приложение, отметьте фотографиями важные места в доме и доверьте свой дом профессиональным </w:t>
-      </w:r>
-      <w:proofErr w:type="spellStart"/>
-      <w:r>
-        <w:rPr>
-          <w:color w:val="000000" w:themeColor="text1"/>
-        </w:rPr>
-        <w:t>клинерам</w:t>
-      </w:r>
-      <w:proofErr w:type="spellEnd"/>
-      <w:r>
-        <w:rPr>
-          <w:color w:val="000000" w:themeColor="text1"/>
-        </w:rPr>
-        <w:t>. </w:t>
-      </w:r>
-      <w:r>
-        <w:rPr>
-          <w:color w:val="000000" w:themeColor="text1"/>
-        </w:rPr>
-        <w:br/>
-      </w:r>
-      <w:r>
-        <w:rPr>
-          <w:color w:val="000000" w:themeColor="text1"/>
-        </w:rPr>
-        <w:br/>
-        <w:t xml:space="preserve">Мы тщательно отбираем и обучаем каждого </w:t>
-      </w:r>
-      <w:proofErr w:type="spellStart"/>
-      <w:r>
-        <w:rPr>
-          <w:color w:val="000000" w:themeColor="text1"/>
-        </w:rPr>
-        <w:t>клинера</w:t>
-      </w:r>
-      <w:proofErr w:type="spellEnd"/>
-      <w:r>
-        <w:rPr>
-          <w:color w:val="000000" w:themeColor="text1"/>
-        </w:rPr>
-        <w:t>, а также мотивируем исполнителей убираться по-настоящему чисто. В «Братьях Чистовых» используют специальные, экологически-чистые моющие средства и профессиональное оборудование. </w:t>
-      </w:r>
-      <w:r>
-        <w:rPr>
-          <w:color w:val="000000" w:themeColor="text1"/>
-        </w:rPr>
-        <w:br/>
-      </w:r>
-      <w:r>
-        <w:rPr>
-          <w:color w:val="000000" w:themeColor="text1"/>
-        </w:rPr>
-        <w:br/>
-      </w:r>
-      <w:proofErr w:type="spellStart"/>
-      <w:r>
-        <w:rPr>
-          <w:color w:val="000000" w:themeColor="text1"/>
-        </w:rPr>
-        <w:t>Ны</w:t>
-      </w:r>
-      <w:proofErr w:type="spellEnd"/>
-      <w:r>
-        <w:rPr>
-          <w:color w:val="000000" w:themeColor="text1"/>
-        </w:rPr>
-        <w:t xml:space="preserve"> рынке чистоты мы работаем с 2014 года, и представлены в 35 городах: Москве, Санкт-Петербурге, Воронеже, Калининграде, Калуге, Краснодаре, Липецке, Омске, Пушкино, Чите, Ярославле и еще в 24 регионах. Мы растем </w:t>
-      </w:r>
-      <w:r>
-        <w:rPr>
-          <w:color w:val="000000" w:themeColor="text1"/>
-        </w:rPr>
-        <w:lastRenderedPageBreak/>
-        <w:t>благодаря вниманию к клиентам и любви к своему труду. «Братьев Чистовых» рекомендуют друзьям и «забирают с собой» при переезде. Гордимся тем, что дружим с клиентами и оправдываем их доверие.</w:t>
-      </w:r>
-    </w:p>
-    <w:p>
-      <w:pPr>
-        <w:ind w:firstLine="0"/>
-        <w:rPr>
-          <w:color w:val="FF0000"/>
-        </w:rPr>
-      </w:pPr>
-    </w:p>
-    <w:p>
-      <w:pPr>
-        <w:ind w:firstLine="0"/>
-        <w:jc w:val="center"/>
+          <w:color w:val="FF0000"/>
+        </w:rPr>
+      </w:pPr>
+      <w:r>
         <w:rPr>
           <w:b/>
           <w:bCs/>
-          <w:color w:val="FF0000"/>
-        </w:rPr>
-      </w:pPr>
+        </w:rPr>
+        <w:t>1</w:t>
+      </w:r>
       <w:r>
         <w:rPr>
           <w:b/>
           <w:bCs/>
         </w:rPr>
-        <w:t>1</w:t>
-      </w:r>
-      <w:r>
-        <w:rPr>
-          <w:b/>
-          <w:bCs/>
-        </w:rPr>
-        <w:t xml:space="preserve">.2.2 </w:t>
-      </w:r>
-      <w:r>
-        <w:rPr>
-          <w:b/>
-          <w:bCs/>
-        </w:rPr>
-        <w:t>Приложение</w:t>
+        <w:t>.2.2 Приложение</w:t>
       </w:r>
       <w:r>
         <w:rPr>
@@ -14859,7 +14747,6 @@
         <w:rPr>
           <w:b/>
           <w:bCs/>
-          <w:lang w:val="en-US"/>
         </w:rPr>
       </w:pPr>
       <w:r>
@@ -14869,37 +14756,55 @@
         </w:rPr>
         <w:t>1.</w:t>
       </w:r>
+      <w:r>
+        <w:rPr>
+          <w:b/>
+          <w:bCs/>
+        </w:rPr>
+        <w:t xml:space="preserve">2.1 </w:t>
+      </w:r>
+      <w:r>
+        <w:rPr>
+          <w:b/>
+          <w:bCs/>
+        </w:rPr>
+        <w:t>Приложение</w:t>
+      </w:r>
+      <w:r>
+        <w:rPr>
+          <w:b/>
+          <w:bCs/>
+          <w:spacing w:val="38"/>
+        </w:rPr>
+        <w:t xml:space="preserve"> </w:t>
+      </w:r>
+      <w:proofErr w:type="spellStart"/>
       <w:r>
         <w:rPr>
           <w:b/>
           <w:bCs/>
           <w:lang w:val="en-US"/>
         </w:rPr>
-        <w:t xml:space="preserve">2.1 </w:t>
-      </w:r>
+        <w:t>Qweep</w:t>
+      </w:r>
+      <w:proofErr w:type="spellEnd"/>
       <w:r>
         <w:rPr>
           <w:b/>
           <w:bCs/>
         </w:rPr>
-        <w:t>Приложение</w:t>
-      </w:r>
-      <w:r>
-        <w:rPr>
-          <w:b/>
-          <w:bCs/>
-          <w:spacing w:val="38"/>
-        </w:rPr>
-        <w:t xml:space="preserve"> </w:t>
-      </w:r>
+        <w:t>.</w:t>
+      </w:r>
+      <w:proofErr w:type="spellStart"/>
       <w:r>
         <w:rPr>
           <w:b/>
           <w:bCs/>
           <w:lang w:val="en-US"/>
         </w:rPr>
-        <w:t>Qweep.ru</w:t>
-      </w:r>
+        <w:t>ru</w:t>
+      </w:r>
+      <w:proofErr w:type="spellEnd"/>
     </w:p>
     <w:p>
       <w:pPr>
@@ -14940,7 +14845,7 @@
         </w:rPr>
         <w:t>Мы предоставляем нашим клиентам услуги по уборке квартир (от поддерживающей уборки по подписке до уборки после ремонта). Об истории возникновения самой компании я писал раньше в материалах «</w:t>
       </w:r>
-      <w:hyperlink r:id="rId15" w:tgtFrame="_blank" w:history="1">
+      <w:hyperlink r:id="rId20" w:tgtFrame="_blank" w:history="1">
         <w:r>
           <w:rPr>
             <w:rStyle w:val="af"/>
@@ -14986,7 +14891,7 @@
         </w:rPr>
         <w:t>» и «</w:t>
       </w:r>
-      <w:hyperlink r:id="rId16" w:tgtFrame="_blank" w:history="1">
+      <w:hyperlink r:id="rId21" w:tgtFrame="_blank" w:history="1">
         <w:r>
           <w:rPr>
             <w:rStyle w:val="af"/>
@@ -17125,7 +17030,7 @@
                     <pic:cNvPicPr/>
                   </pic:nvPicPr>
                   <pic:blipFill>
-                    <a:blip r:embed="rId17" cstate="print"/>
+                    <a:blip r:embed="rId22" cstate="print"/>
                     <a:stretch>
                       <a:fillRect/>
                     </a:stretch>
@@ -19524,7 +19429,7 @@
                     <pic:cNvPicPr/>
                   </pic:nvPicPr>
                   <pic:blipFill>
-                    <a:blip r:embed="rId18" cstate="print"/>
+                    <a:blip r:embed="rId23" cstate="print"/>
                     <a:stretch>
                       <a:fillRect/>
                     </a:stretch>
@@ -20990,7 +20895,7 @@
                     <pic:cNvPicPr/>
                   </pic:nvPicPr>
                   <pic:blipFill>
-                    <a:blip r:embed="rId19" cstate="print"/>
+                    <a:blip r:embed="rId24" cstate="print"/>
                     <a:stretch>
                       <a:fillRect/>
                     </a:stretch>
@@ -22947,7 +22852,7 @@
                     </pic:cNvPicPr>
                   </pic:nvPicPr>
                   <pic:blipFill>
-                    <a:blip r:embed="rId20">
+                    <a:blip r:embed="rId25">
                       <a:extLst>
                         <a:ext uri="{28A0092B-C50C-407E-A947-70E740481C1C}">
                           <a14:useLocalDpi xmlns:a14="http://schemas.microsoft.com/office/drawing/2010/main" val="0"/>
@@ -22994,9 +22899,6 @@
         <w:spacing w:before="153"/>
         <w:ind w:left="1050" w:right="1195"/>
         <w:jc w:val="center"/>
-        <w:rPr>
-          <w:lang w:val="en-US"/>
-        </w:rPr>
       </w:pPr>
       <w:bookmarkStart w:id="13" w:name="_bookmark18"/>
       <w:bookmarkEnd w:id="13"/>
@@ -23010,18 +22912,12 @@
         <w:t xml:space="preserve"> </w:t>
       </w:r>
       <w:r>
-        <w:rPr>
-          <w:lang w:val="en-US"/>
-        </w:rPr>
         <w:t>1</w:t>
       </w:r>
       <w:r>
         <w:t>.</w:t>
       </w:r>
       <w:r>
-        <w:rPr>
-          <w:lang w:val="en-US"/>
-        </w:rPr>
         <w:t>3</w:t>
       </w:r>
       <w:r>
@@ -23034,18 +22930,10 @@
         <w:t xml:space="preserve"> </w:t>
       </w:r>
       <w:r>
-        <w:rPr>
-          <w:lang w:val="en-US"/>
-        </w:rPr>
         <w:t>О</w:t>
       </w:r>
-      <w:proofErr w:type="spellStart"/>
-      <w:r>
-        <w:t>бзор</w:t>
-      </w:r>
-      <w:proofErr w:type="spellEnd"/>
-      <w:r>
-        <w:t xml:space="preserve"> системы F</w:t>
+      <w:r>
+        <w:t>бзор системы F</w:t>
       </w:r>
       <w:proofErr w:type="spellStart"/>
       <w:r>
@@ -23215,7 +23103,7 @@
           <w:sz w:val="28"/>
           <w:szCs w:val="28"/>
         </w:rPr>
-        <w:t>2</w:t>
+        <w:t>2.2.1 В</w:t>
       </w:r>
       <w:r>
         <w:rPr>
@@ -23225,7 +23113,7 @@
           <w:sz w:val="28"/>
           <w:szCs w:val="28"/>
         </w:rPr>
-        <w:t>.2</w:t>
+        <w:t>се</w:t>
       </w:r>
       <w:r>
         <w:rPr>
@@ -23235,7 +23123,7 @@
           <w:sz w:val="28"/>
           <w:szCs w:val="28"/>
         </w:rPr>
-        <w:t>.1</w:t>
+        <w:t xml:space="preserve"> </w:t>
       </w:r>
       <w:r>
         <w:rPr>
@@ -23245,7 +23133,7 @@
           <w:sz w:val="28"/>
           <w:szCs w:val="28"/>
         </w:rPr>
-        <w:t xml:space="preserve"> </w:t>
+        <w:t>о</w:t>
       </w:r>
       <w:r>
         <w:rPr>
@@ -23255,8 +23143,9 @@
           <w:sz w:val="28"/>
           <w:szCs w:val="28"/>
         </w:rPr>
-        <w:t>В</w:t>
-      </w:r>
+        <w:t xml:space="preserve"> </w:t>
+      </w:r>
+      <w:proofErr w:type="spellStart"/>
       <w:r>
         <w:rPr>
           <w:rFonts w:ascii="LMRoman12" w:hAnsi="LMRoman12"/>
@@ -23265,47 +23154,6 @@
           <w:sz w:val="28"/>
           <w:szCs w:val="28"/>
         </w:rPr>
-        <w:t>се</w:t>
-      </w:r>
-      <w:r>
-        <w:rPr>
-          <w:rFonts w:ascii="LMRoman12" w:hAnsi="LMRoman12"/>
-          <w:b/>
-          <w:bCs/>
-          <w:sz w:val="28"/>
-          <w:szCs w:val="28"/>
-        </w:rPr>
-        <w:t xml:space="preserve"> </w:t>
-      </w:r>
-      <w:r>
-        <w:rPr>
-          <w:rFonts w:ascii="LMRoman12" w:hAnsi="LMRoman12"/>
-          <w:b/>
-          <w:bCs/>
-          <w:sz w:val="28"/>
-          <w:szCs w:val="28"/>
-        </w:rPr>
-        <w:t>о</w:t>
-      </w:r>
-      <w:r>
-        <w:rPr>
-          <w:rFonts w:ascii="LMRoman12" w:hAnsi="LMRoman12"/>
-          <w:b/>
-          <w:bCs/>
-          <w:sz w:val="28"/>
-          <w:szCs w:val="28"/>
-        </w:rPr>
-        <w:t xml:space="preserve"> </w:t>
-      </w:r>
-      <w:proofErr w:type="spellStart"/>
-      <w:r>
-        <w:rPr>
-          <w:rFonts w:ascii="LMRoman12" w:hAnsi="LMRoman12"/>
-          <w:b/>
-          <w:bCs/>
-          <w:sz w:val="28"/>
-          <w:szCs w:val="28"/>
-        </w:rPr>
         <w:t>виджетах</w:t>
       </w:r>
       <w:proofErr w:type="spellEnd"/>
@@ -23365,16 +23213,7 @@
           <w:szCs w:val="22"/>
           <w:lang w:eastAsia="ru-RU"/>
         </w:rPr>
-        <w:t>рху</w:t>
-      </w:r>
-      <w:r>
-        <w:rPr>
-          <w:rFonts w:ascii="LMRoman10" w:hAnsi="LMRoman10"/>
-          <w:sz w:val="22"/>
-          <w:szCs w:val="22"/>
-          <w:lang w:eastAsia="ru-RU"/>
-        </w:rPr>
-        <w:t xml:space="preserve"> и последующие действия внизу. Затем макет состоит из отдельных компонентов, таких как меню, кнопки или значки. Вместе они создают окончательный интерфейс.</w:t>
+        <w:t>рху и последующие действия внизу. Затем макет состоит из отдельных компонентов, таких как меню, кнопки или значки. Вместе они создают окончательный интерфейс.</w:t>
       </w:r>
     </w:p>
     <w:p>
@@ -24767,11 +24606,11 @@
       </w:pPr>
     </w:p>
     <w:sectPr>
-      <w:headerReference w:type="even" r:id="rId21"/>
-      <w:headerReference w:type="default" r:id="rId22"/>
-      <w:footerReference w:type="default" r:id="rId23"/>
-      <w:headerReference w:type="first" r:id="rId24"/>
-      <w:footerReference w:type="first" r:id="rId25"/>
+      <w:headerReference w:type="even" r:id="rId26"/>
+      <w:headerReference w:type="default" r:id="rId27"/>
+      <w:footerReference w:type="default" r:id="rId28"/>
+      <w:headerReference w:type="first" r:id="rId29"/>
+      <w:footerReference w:type="first" r:id="rId30"/>
       <w:type w:val="continuous"/>
       <w:pgSz w:w="12240" w:h="15840" w:code="1"/>
       <w:pgMar w:top="1134" w:right="851" w:bottom="1134" w:left="1701" w:header="720" w:footer="720" w:gutter="0"/>
@@ -24806,191 +24645,13 @@
 <w:ftr xmlns:wpc="http://schemas.microsoft.com/office/word/2010/wordprocessingCanvas" xmlns:cx="http://schemas.microsoft.com/office/drawing/2014/chartex" xmlns:cx1="http://schemas.microsoft.com/office/drawing/2015/9/8/chartex" xmlns:cx2="http://schemas.microsoft.com/office/drawing/2015/10/21/chartex" xmlns:cx3="http://schemas.microsoft.com/office/drawing/2016/5/9/chartex" xmlns:cx4="http://schemas.microsoft.com/office/drawing/2016/5/10/chartex" xmlns:cx5="http://schemas.microsoft.com/office/drawing/2016/5/11/chartex" xmlns:cx6="http://schemas.microsoft.com/office/drawing/2016/5/12/chartex" xmlns:cx7="http://schemas.microsoft.com/office/drawing/2016/5/13/chartex" xmlns:cx8="http://schemas.microsoft.com/office/drawing/2016/5/14/chartex" xmlns:mc="http://schemas.openxmlformats.org/markup-compatibility/2006" xmlns:aink="http://schemas.microsoft.com/office/drawing/2016/ink" xmlns:am3d="http://schemas.microsoft.com/office/drawing/2017/model3d" xmlns:o="urn:schemas-microsoft-com:office:office" xmlns:r="http://schemas.openxmlformats.org/officeDocument/2006/relationships" xmlns:m="http://schemas.openxmlformats.org/officeDocument/2006/math" xmlns:v="urn:schemas-microsoft-com:vml" xmlns:wp14="http://schemas.microsoft.com/office/word/2010/wordprocessingDrawing" xmlns:wp="http://schemas.openxmlformats.org/drawingml/2006/wordprocessingDrawing" xmlns:w10="urn:schemas-microsoft-com:office:word" xmlns:w="http://schemas.openxmlformats.org/wordprocessingml/2006/main" xmlns:w14="http://schemas.microsoft.com/office/word/2010/wordml" xmlns:w15="http://schemas.microsoft.com/office/word/2012/wordml" xmlns:w16cex="http://schemas.microsoft.com/office/word/2018/wordml/cex" xmlns:w16cid="http://schemas.microsoft.com/office/word/2016/wordml/cid" xmlns:w16="http://schemas.microsoft.com/office/word/2018/wordml" xmlns:w16sdtdh="http://schemas.microsoft.com/office/word/2020/wordml/sdtdatahash" xmlns:w16se="http://schemas.microsoft.com/office/word/2015/wordml/symex" xmlns:wpg="http://schemas.microsoft.com/office/word/2010/wordprocessingGroup" xmlns:wpi="http://schemas.microsoft.com/office/word/2010/wordprocessingInk" xmlns:wne="http://schemas.microsoft.com/office/word/2006/wordml" xmlns:wps="http://schemas.microsoft.com/office/word/2010/wordprocessingShape" mc:Ignorable="w14 w15 w16se w16cid w16 w16cex w16sdtdh wp14">
   <w:p>
     <w:pPr>
-      <w:pStyle w:val="af9"/>
-      <w:spacing w:line="14" w:lineRule="auto"/>
-      <w:rPr>
-        <w:sz w:val="20"/>
-      </w:rPr>
-    </w:pPr>
-    <w:r>
-      <w:rPr>
-        <w:noProof/>
-      </w:rPr>
-      <w:pict w14:anchorId="71931E76">
-        <v:shapetype id="_x0000_t202" coordsize="21600,21600" o:spt="202" path="m,l,21600r21600,l21600,xe">
-          <v:stroke joinstyle="miter"/>
-          <v:path gradientshapeok="t" o:connecttype="rect"/>
-        </v:shapetype>
-        <v:shape id="Text Box 18" o:spid="_x0000_s1026" type="#_x0000_t202" style="position:absolute;margin-left:275.1pt;margin-top:744.95pt;width:87.4pt;height:17.45pt;z-index:-251656192;visibility:visible;mso-wrap-style:square;mso-width-percent:0;mso-height-percent:0;mso-wrap-distance-left:9pt;mso-wrap-distance-top:0;mso-wrap-distance-right:9pt;mso-wrap-distance-bottom:0;mso-position-horizontal:absolute;mso-position-horizontal-relative:page;mso-position-vertical:absolute;mso-position-vertical-relative:page;mso-width-percent:0;mso-height-percent:0;mso-width-relative:page;mso-height-relative:page;v-text-anchor:top" o:gfxdata="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" filled="f" stroked="f">
-          <o:lock v:ext="edit" aspectratio="t" verticies="t" text="t" shapetype="t"/>
-          <v:textbox inset="0,0,0,0">
-            <w:txbxContent>
-              <w:p>
-                <w:pPr>
-                  <w:pStyle w:val="af9"/>
-                  <w:spacing w:before="6"/>
-                  <w:ind w:left="20"/>
-                </w:pPr>
-                <w:r>
-                  <w:t>Казань</w:t>
-                </w:r>
-                <w:r>
-                  <w:rPr>
-                    <w:spacing w:val="-2"/>
-                  </w:rPr>
-                  <w:t xml:space="preserve"> </w:t>
-                </w:r>
-                <w:r>
-                  <w:t>2022</w:t>
-                </w:r>
-                <w:r>
-                  <w:rPr>
-                    <w:spacing w:val="-1"/>
-                  </w:rPr>
-                  <w:t xml:space="preserve"> </w:t>
-                </w:r>
-                <w:r>
-                  <w:t>г.</w:t>
-                </w:r>
-              </w:p>
-            </w:txbxContent>
-          </v:textbox>
-          <w10:wrap anchorx="page" anchory="page"/>
-        </v:shape>
-      </w:pict>
-    </w:r>
-  </w:p>
-</w:ftr>
-</file>
-
-<file path=word/footer2.xml><?xml version="1.0" encoding="utf-8"?>
-<w:ftr xmlns:wpc="http://schemas.microsoft.com/office/word/2010/wordprocessingCanvas" xmlns:cx="http://schemas.microsoft.com/office/drawing/2014/chartex" xmlns:cx1="http://schemas.microsoft.com/office/drawing/2015/9/8/chartex" xmlns:cx2="http://schemas.microsoft.com/office/drawing/2015/10/21/chartex" xmlns:cx3="http://schemas.microsoft.com/office/drawing/2016/5/9/chartex" xmlns:cx4="http://schemas.microsoft.com/office/drawing/2016/5/10/chartex" xmlns:cx5="http://schemas.microsoft.com/office/drawing/2016/5/11/chartex" xmlns:cx6="http://schemas.microsoft.com/office/drawing/2016/5/12/chartex" xmlns:cx7="http://schemas.microsoft.com/office/drawing/2016/5/13/chartex" xmlns:cx8="http://schemas.microsoft.com/office/drawing/2016/5/14/chartex" xmlns:mc="http://schemas.openxmlformats.org/markup-compatibility/2006" xmlns:aink="http://schemas.microsoft.com/office/drawing/2016/ink" xmlns:am3d="http://schemas.microsoft.com/office/drawing/2017/model3d" xmlns:o="urn:schemas-microsoft-com:office:office" xmlns:r="http://schemas.openxmlformats.org/officeDocument/2006/relationships" xmlns:m="http://schemas.openxmlformats.org/officeDocument/2006/math" xmlns:v="urn:schemas-microsoft-com:vml" xmlns:wp14="http://schemas.microsoft.com/office/word/2010/wordprocessingDrawing" xmlns:wp="http://schemas.openxmlformats.org/drawingml/2006/wordprocessingDrawing" xmlns:w10="urn:schemas-microsoft-com:office:word" xmlns:w="http://schemas.openxmlformats.org/wordprocessingml/2006/main" xmlns:w14="http://schemas.microsoft.com/office/word/2010/wordml" xmlns:w15="http://schemas.microsoft.com/office/word/2012/wordml" xmlns:w16cex="http://schemas.microsoft.com/office/word/2018/wordml/cex" xmlns:w16cid="http://schemas.microsoft.com/office/word/2016/wordml/cid" xmlns:w16="http://schemas.microsoft.com/office/word/2018/wordml" xmlns:w16sdtdh="http://schemas.microsoft.com/office/word/2020/wordml/sdtdatahash" xmlns:w16se="http://schemas.microsoft.com/office/word/2015/wordml/symex" xmlns:wpg="http://schemas.microsoft.com/office/word/2010/wordprocessingGroup" xmlns:wpi="http://schemas.microsoft.com/office/word/2010/wordprocessingInk" xmlns:wne="http://schemas.microsoft.com/office/word/2006/wordml" xmlns:wps="http://schemas.microsoft.com/office/word/2010/wordprocessingShape" mc:Ignorable="w14 w15 w16se w16cid w16 w16cex w16sdtdh wp14">
-  <w:p>
-    <w:pPr>
-      <w:pStyle w:val="af9"/>
-      <w:spacing w:line="14" w:lineRule="auto"/>
-      <w:rPr>
-        <w:sz w:val="20"/>
-      </w:rPr>
-    </w:pPr>
-    <w:r>
-      <w:rPr>
-        <w:noProof/>
-      </w:rPr>
-      <w:pict w14:anchorId="08497C07">
-        <v:shapetype id="_x0000_t202" coordsize="21600,21600" o:spt="202" path="m,l,21600r21600,l21600,xe">
-          <v:stroke joinstyle="miter"/>
-          <v:path gradientshapeok="t" o:connecttype="rect"/>
-        </v:shapetype>
-        <v:shape id="Text Box 17" o:spid="_x0000_s1025" type="#_x0000_t202" style="position:absolute;margin-left:280.15pt;margin-top:750.75pt;width:69pt;height:17.45pt;z-index:-251655168;visibility:visible;mso-wrap-style:square;mso-width-percent:0;mso-height-percent:0;mso-wrap-distance-left:9pt;mso-wrap-distance-top:0;mso-wrap-distance-right:9pt;mso-wrap-distance-bottom:0;mso-position-horizontal:absolute;mso-position-horizontal-relative:page;mso-position-vertical:absolute;mso-position-vertical-relative:page;mso-width-percent:0;mso-height-percent:0;mso-width-relative:page;mso-height-relative:page;v-text-anchor:top" o:gfxdata="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" filled="f" stroked="f">
-          <o:lock v:ext="edit" aspectratio="t" verticies="t" text="t" shapetype="t"/>
-          <v:textbox inset="0,0,0,0">
-            <w:txbxContent>
-              <w:p>
-                <w:pPr>
-                  <w:pStyle w:val="af9"/>
-                  <w:spacing w:before="6"/>
-                  <w:ind w:left="20"/>
-                </w:pPr>
-                <w:r>
-                  <w:t>Kazan</w:t>
-                </w:r>
-                <w:r>
-                  <w:rPr>
-                    <w:spacing w:val="-8"/>
-                  </w:rPr>
-                  <w:t xml:space="preserve"> </w:t>
-                </w:r>
-                <w:r>
-                  <w:t>2022</w:t>
-                </w:r>
-              </w:p>
-            </w:txbxContent>
-          </v:textbox>
-          <w10:wrap anchorx="page" anchory="page"/>
-        </v:shape>
-      </w:pict>
-    </w:r>
-  </w:p>
-</w:ftr>
-</file>
-
-<file path=word/footer3.xml><?xml version="1.0" encoding="utf-8"?>
-<w:ftr xmlns:wpc="http://schemas.microsoft.com/office/word/2010/wordprocessingCanvas" xmlns:cx="http://schemas.microsoft.com/office/drawing/2014/chartex" xmlns:cx1="http://schemas.microsoft.com/office/drawing/2015/9/8/chartex" xmlns:cx2="http://schemas.microsoft.com/office/drawing/2015/10/21/chartex" xmlns:cx3="http://schemas.microsoft.com/office/drawing/2016/5/9/chartex" xmlns:cx4="http://schemas.microsoft.com/office/drawing/2016/5/10/chartex" xmlns:cx5="http://schemas.microsoft.com/office/drawing/2016/5/11/chartex" xmlns:cx6="http://schemas.microsoft.com/office/drawing/2016/5/12/chartex" xmlns:cx7="http://schemas.microsoft.com/office/drawing/2016/5/13/chartex" xmlns:cx8="http://schemas.microsoft.com/office/drawing/2016/5/14/chartex" xmlns:mc="http://schemas.openxmlformats.org/markup-compatibility/2006" xmlns:aink="http://schemas.microsoft.com/office/drawing/2016/ink" xmlns:am3d="http://schemas.microsoft.com/office/drawing/2017/model3d" xmlns:o="urn:schemas-microsoft-com:office:office" xmlns:r="http://schemas.openxmlformats.org/officeDocument/2006/relationships" xmlns:m="http://schemas.openxmlformats.org/officeDocument/2006/math" xmlns:v="urn:schemas-microsoft-com:vml" xmlns:wp14="http://schemas.microsoft.com/office/word/2010/wordprocessingDrawing" xmlns:wp="http://schemas.openxmlformats.org/drawingml/2006/wordprocessingDrawing" xmlns:w10="urn:schemas-microsoft-com:office:word" xmlns:w="http://schemas.openxmlformats.org/wordprocessingml/2006/main" xmlns:w14="http://schemas.microsoft.com/office/word/2010/wordml" xmlns:w15="http://schemas.microsoft.com/office/word/2012/wordml" xmlns:w16cex="http://schemas.microsoft.com/office/word/2018/wordml/cex" xmlns:w16cid="http://schemas.microsoft.com/office/word/2016/wordml/cid" xmlns:w16="http://schemas.microsoft.com/office/word/2018/wordml" xmlns:w16sdtdh="http://schemas.microsoft.com/office/word/2020/wordml/sdtdatahash" xmlns:w16se="http://schemas.microsoft.com/office/word/2015/wordml/symex" xmlns:wpg="http://schemas.microsoft.com/office/word/2010/wordprocessingGroup" xmlns:wpi="http://schemas.microsoft.com/office/word/2010/wordprocessingInk" xmlns:wne="http://schemas.microsoft.com/office/word/2006/wordml" xmlns:wps="http://schemas.microsoft.com/office/word/2010/wordprocessingShape" mc:Ignorable="w14 w15 w16se w16cid w16 w16cex w16sdtdh wp14">
-  <w:p>
-    <w:pPr>
-      <w:pStyle w:val="af9"/>
-      <w:spacing w:line="14" w:lineRule="auto"/>
-      <w:rPr>
-        <w:sz w:val="2"/>
-      </w:rPr>
+      <w:pStyle w:val="af2"/>
     </w:pPr>
   </w:p>
 </w:ftr>
 </file>
 
-<file path=word/footer4.xml><?xml version="1.0" encoding="utf-8"?>
-<w:ftr xmlns:wpc="http://schemas.microsoft.com/office/word/2010/wordprocessingCanvas" xmlns:cx="http://schemas.microsoft.com/office/drawing/2014/chartex" xmlns:cx1="http://schemas.microsoft.com/office/drawing/2015/9/8/chartex" xmlns:cx2="http://schemas.microsoft.com/office/drawing/2015/10/21/chartex" xmlns:cx3="http://schemas.microsoft.com/office/drawing/2016/5/9/chartex" xmlns:cx4="http://schemas.microsoft.com/office/drawing/2016/5/10/chartex" xmlns:cx5="http://schemas.microsoft.com/office/drawing/2016/5/11/chartex" xmlns:cx6="http://schemas.microsoft.com/office/drawing/2016/5/12/chartex" xmlns:cx7="http://schemas.microsoft.com/office/drawing/2016/5/13/chartex" xmlns:cx8="http://schemas.microsoft.com/office/drawing/2016/5/14/chartex" xmlns:mc="http://schemas.openxmlformats.org/markup-compatibility/2006" xmlns:aink="http://schemas.microsoft.com/office/drawing/2016/ink" xmlns:am3d="http://schemas.microsoft.com/office/drawing/2017/model3d" xmlns:o="urn:schemas-microsoft-com:office:office" xmlns:r="http://schemas.openxmlformats.org/officeDocument/2006/relationships" xmlns:m="http://schemas.openxmlformats.org/officeDocument/2006/math" xmlns:v="urn:schemas-microsoft-com:vml" xmlns:wp14="http://schemas.microsoft.com/office/word/2010/wordprocessingDrawing" xmlns:wp="http://schemas.openxmlformats.org/drawingml/2006/wordprocessingDrawing" xmlns:w10="urn:schemas-microsoft-com:office:word" xmlns:w="http://schemas.openxmlformats.org/wordprocessingml/2006/main" xmlns:w14="http://schemas.microsoft.com/office/word/2010/wordml" xmlns:w15="http://schemas.microsoft.com/office/word/2012/wordml" xmlns:w16cex="http://schemas.microsoft.com/office/word/2018/wordml/cex" xmlns:w16cid="http://schemas.microsoft.com/office/word/2016/wordml/cid" xmlns:w16="http://schemas.microsoft.com/office/word/2018/wordml" xmlns:w16sdtdh="http://schemas.microsoft.com/office/word/2020/wordml/sdtdatahash" xmlns:w16se="http://schemas.microsoft.com/office/word/2015/wordml/symex" xmlns:wpg="http://schemas.microsoft.com/office/word/2010/wordprocessingGroup" xmlns:wpi="http://schemas.microsoft.com/office/word/2010/wordprocessingInk" xmlns:wne="http://schemas.microsoft.com/office/word/2006/wordml" xmlns:wps="http://schemas.microsoft.com/office/word/2010/wordprocessingShape" mc:Ignorable="w14 w15 w16se w16cid w16 w16cex w16sdtdh wp14">
-  <w:p>
-    <w:pPr>
-      <w:pStyle w:val="af9"/>
-      <w:spacing w:line="14" w:lineRule="auto"/>
-      <w:rPr>
-        <w:sz w:val="2"/>
-      </w:rPr>
-    </w:pPr>
-  </w:p>
-</w:ftr>
-</file>
-
-<file path=word/footer5.xml><?xml version="1.0" encoding="utf-8"?>
-<w:ftr xmlns:wpc="http://schemas.microsoft.com/office/word/2010/wordprocessingCanvas" xmlns:cx="http://schemas.microsoft.com/office/drawing/2014/chartex" xmlns:cx1="http://schemas.microsoft.com/office/drawing/2015/9/8/chartex" xmlns:cx2="http://schemas.microsoft.com/office/drawing/2015/10/21/chartex" xmlns:cx3="http://schemas.microsoft.com/office/drawing/2016/5/9/chartex" xmlns:cx4="http://schemas.microsoft.com/office/drawing/2016/5/10/chartex" xmlns:cx5="http://schemas.microsoft.com/office/drawing/2016/5/11/chartex" xmlns:cx6="http://schemas.microsoft.com/office/drawing/2016/5/12/chartex" xmlns:cx7="http://schemas.microsoft.com/office/drawing/2016/5/13/chartex" xmlns:cx8="http://schemas.microsoft.com/office/drawing/2016/5/14/chartex" xmlns:mc="http://schemas.openxmlformats.org/markup-compatibility/2006" xmlns:aink="http://schemas.microsoft.com/office/drawing/2016/ink" xmlns:am3d="http://schemas.microsoft.com/office/drawing/2017/model3d" xmlns:o="urn:schemas-microsoft-com:office:office" xmlns:r="http://schemas.openxmlformats.org/officeDocument/2006/relationships" xmlns:m="http://schemas.openxmlformats.org/officeDocument/2006/math" xmlns:v="urn:schemas-microsoft-com:vml" xmlns:wp14="http://schemas.microsoft.com/office/word/2010/wordprocessingDrawing" xmlns:wp="http://schemas.openxmlformats.org/drawingml/2006/wordprocessingDrawing" xmlns:w10="urn:schemas-microsoft-com:office:word" xmlns:w="http://schemas.openxmlformats.org/wordprocessingml/2006/main" xmlns:w14="http://schemas.microsoft.com/office/word/2010/wordml" xmlns:w15="http://schemas.microsoft.com/office/word/2012/wordml" xmlns:w16cex="http://schemas.microsoft.com/office/word/2018/wordml/cex" xmlns:w16cid="http://schemas.microsoft.com/office/word/2016/wordml/cid" xmlns:w16="http://schemas.microsoft.com/office/word/2018/wordml" xmlns:w16sdtdh="http://schemas.microsoft.com/office/word/2020/wordml/sdtdatahash" xmlns:w16se="http://schemas.microsoft.com/office/word/2015/wordml/symex" xmlns:wpg="http://schemas.microsoft.com/office/word/2010/wordprocessingGroup" xmlns:wpi="http://schemas.microsoft.com/office/word/2010/wordprocessingInk" xmlns:wne="http://schemas.microsoft.com/office/word/2006/wordml" xmlns:wps="http://schemas.microsoft.com/office/word/2010/wordprocessingShape" mc:Ignorable="w14 w15 w16se w16cid w16 w16cex w16sdtdh wp14">
-  <w:p>
-    <w:pPr>
-      <w:pStyle w:val="af9"/>
-      <w:spacing w:line="14" w:lineRule="auto"/>
-      <w:rPr>
-        <w:sz w:val="2"/>
-      </w:rPr>
-    </w:pPr>
-  </w:p>
-</w:ftr>
-</file>
-
-<file path=word/footer6.xml><?xml version="1.0" encoding="utf-8"?>
-<w:ftr xmlns:wpc="http://schemas.microsoft.com/office/word/2010/wordprocessingCanvas" xmlns:cx="http://schemas.microsoft.com/office/drawing/2014/chartex" xmlns:cx1="http://schemas.microsoft.com/office/drawing/2015/9/8/chartex" xmlns:cx2="http://schemas.microsoft.com/office/drawing/2015/10/21/chartex" xmlns:cx3="http://schemas.microsoft.com/office/drawing/2016/5/9/chartex" xmlns:cx4="http://schemas.microsoft.com/office/drawing/2016/5/10/chartex" xmlns:cx5="http://schemas.microsoft.com/office/drawing/2016/5/11/chartex" xmlns:cx6="http://schemas.microsoft.com/office/drawing/2016/5/12/chartex" xmlns:cx7="http://schemas.microsoft.com/office/drawing/2016/5/13/chartex" xmlns:cx8="http://schemas.microsoft.com/office/drawing/2016/5/14/chartex" xmlns:mc="http://schemas.openxmlformats.org/markup-compatibility/2006" xmlns:aink="http://schemas.microsoft.com/office/drawing/2016/ink" xmlns:am3d="http://schemas.microsoft.com/office/drawing/2017/model3d" xmlns:o="urn:schemas-microsoft-com:office:office" xmlns:r="http://schemas.openxmlformats.org/officeDocument/2006/relationships" xmlns:m="http://schemas.openxmlformats.org/officeDocument/2006/math" xmlns:v="urn:schemas-microsoft-com:vml" xmlns:wp14="http://schemas.microsoft.com/office/word/2010/wordprocessingDrawing" xmlns:wp="http://schemas.openxmlformats.org/drawingml/2006/wordprocessingDrawing" xmlns:w10="urn:schemas-microsoft-com:office:word" xmlns:w="http://schemas.openxmlformats.org/wordprocessingml/2006/main" xmlns:w14="http://schemas.microsoft.com/office/word/2010/wordml" xmlns:w15="http://schemas.microsoft.com/office/word/2012/wordml" xmlns:w16cex="http://schemas.microsoft.com/office/word/2018/wordml/cex" xmlns:w16cid="http://schemas.microsoft.com/office/word/2016/wordml/cid" xmlns:w16="http://schemas.microsoft.com/office/word/2018/wordml" xmlns:w16sdtdh="http://schemas.microsoft.com/office/word/2020/wordml/sdtdatahash" xmlns:w16se="http://schemas.microsoft.com/office/word/2015/wordml/symex" xmlns:wpg="http://schemas.microsoft.com/office/word/2010/wordprocessingGroup" xmlns:wpi="http://schemas.microsoft.com/office/word/2010/wordprocessingInk" xmlns:wne="http://schemas.microsoft.com/office/word/2006/wordml" xmlns:wps="http://schemas.microsoft.com/office/word/2010/wordprocessingShape" mc:Ignorable="w14 w15 w16se w16cid w16 w16cex w16sdtdh wp14">
-  <w:p>
-    <w:pPr>
-      <w:pStyle w:val="af9"/>
-      <w:spacing w:line="14" w:lineRule="auto"/>
-      <w:rPr>
-        <w:sz w:val="2"/>
-      </w:rPr>
-    </w:pPr>
-  </w:p>
-</w:ftr>
-</file>
-
-<file path=word/footer7.xml><?xml version="1.0" encoding="utf-8"?>
-<w:ftr xmlns:wpc="http://schemas.microsoft.com/office/word/2010/wordprocessingCanvas" xmlns:cx="http://schemas.microsoft.com/office/drawing/2014/chartex" xmlns:cx1="http://schemas.microsoft.com/office/drawing/2015/9/8/chartex" xmlns:cx2="http://schemas.microsoft.com/office/drawing/2015/10/21/chartex" xmlns:cx3="http://schemas.microsoft.com/office/drawing/2016/5/9/chartex" xmlns:cx4="http://schemas.microsoft.com/office/drawing/2016/5/10/chartex" xmlns:cx5="http://schemas.microsoft.com/office/drawing/2016/5/11/chartex" xmlns:cx6="http://schemas.microsoft.com/office/drawing/2016/5/12/chartex" xmlns:cx7="http://schemas.microsoft.com/office/drawing/2016/5/13/chartex" xmlns:cx8="http://schemas.microsoft.com/office/drawing/2016/5/14/chartex" xmlns:mc="http://schemas.openxmlformats.org/markup-compatibility/2006" xmlns:aink="http://schemas.microsoft.com/office/drawing/2016/ink" xmlns:am3d="http://schemas.microsoft.com/office/drawing/2017/model3d" xmlns:o="urn:schemas-microsoft-com:office:office" xmlns:r="http://schemas.openxmlformats.org/officeDocument/2006/relationships" xmlns:m="http://schemas.openxmlformats.org/officeDocument/2006/math" xmlns:v="urn:schemas-microsoft-com:vml" xmlns:wp14="http://schemas.microsoft.com/office/word/2010/wordprocessingDrawing" xmlns:wp="http://schemas.openxmlformats.org/drawingml/2006/wordprocessingDrawing" xmlns:w10="urn:schemas-microsoft-com:office:word" xmlns:w="http://schemas.openxmlformats.org/wordprocessingml/2006/main" xmlns:w14="http://schemas.microsoft.com/office/word/2010/wordml" xmlns:w15="http://schemas.microsoft.com/office/word/2012/wordml" xmlns:w16cex="http://schemas.microsoft.com/office/word/2018/wordml/cex" xmlns:w16cid="http://schemas.microsoft.com/office/word/2016/wordml/cid" xmlns:w16="http://schemas.microsoft.com/office/word/2018/wordml" xmlns:w16sdtdh="http://schemas.microsoft.com/office/word/2020/wordml/sdtdatahash" xmlns:w16se="http://schemas.microsoft.com/office/word/2015/wordml/symex" xmlns:wpg="http://schemas.microsoft.com/office/word/2010/wordprocessingGroup" xmlns:wpi="http://schemas.microsoft.com/office/word/2010/wordprocessingInk" xmlns:wne="http://schemas.microsoft.com/office/word/2006/wordml" xmlns:wps="http://schemas.microsoft.com/office/word/2010/wordprocessingShape" mc:Ignorable="w14 w15 w16se w16cid w16 w16cex w16sdtdh wp14">
-  <w:p>
-    <w:pPr>
-      <w:pStyle w:val="af2"/>
-    </w:pPr>
-  </w:p>
-  <w:p>
-    <w:pPr>
-      <w:pStyle w:val="af2"/>
-      <w:jc w:val="center"/>
-      <w:rPr>
-        <w:lang w:val="en-US"/>
-      </w:rPr>
-    </w:pPr>
-  </w:p>
-</w:ftr>
-</file>
-
-<file path=word/footer8.xml><?xml version="1.0" encoding="utf-8"?>
+<file path=word/footer10.xml><?xml version="1.0" encoding="utf-8"?>
 <w:ftr xmlns:wpc="http://schemas.microsoft.com/office/word/2010/wordprocessingCanvas" xmlns:cx="http://schemas.microsoft.com/office/drawing/2014/chartex" xmlns:cx1="http://schemas.microsoft.com/office/drawing/2015/9/8/chartex" xmlns:cx2="http://schemas.microsoft.com/office/drawing/2015/10/21/chartex" xmlns:cx3="http://schemas.microsoft.com/office/drawing/2016/5/9/chartex" xmlns:cx4="http://schemas.microsoft.com/office/drawing/2016/5/10/chartex" xmlns:cx5="http://schemas.microsoft.com/office/drawing/2016/5/11/chartex" xmlns:cx6="http://schemas.microsoft.com/office/drawing/2016/5/12/chartex" xmlns:cx7="http://schemas.microsoft.com/office/drawing/2016/5/13/chartex" xmlns:cx8="http://schemas.microsoft.com/office/drawing/2016/5/14/chartex" xmlns:mc="http://schemas.openxmlformats.org/markup-compatibility/2006" xmlns:aink="http://schemas.microsoft.com/office/drawing/2016/ink" xmlns:am3d="http://schemas.microsoft.com/office/drawing/2017/model3d" xmlns:o="urn:schemas-microsoft-com:office:office" xmlns:r="http://schemas.openxmlformats.org/officeDocument/2006/relationships" xmlns:m="http://schemas.openxmlformats.org/officeDocument/2006/math" xmlns:v="urn:schemas-microsoft-com:vml" xmlns:wp14="http://schemas.microsoft.com/office/word/2010/wordprocessingDrawing" xmlns:wp="http://schemas.openxmlformats.org/drawingml/2006/wordprocessingDrawing" xmlns:w10="urn:schemas-microsoft-com:office:word" xmlns:w="http://schemas.openxmlformats.org/wordprocessingml/2006/main" xmlns:w14="http://schemas.microsoft.com/office/word/2010/wordml" xmlns:w15="http://schemas.microsoft.com/office/word/2012/wordml" xmlns:w16cex="http://schemas.microsoft.com/office/word/2018/wordml/cex" xmlns:w16cid="http://schemas.microsoft.com/office/word/2016/wordml/cid" xmlns:w16="http://schemas.microsoft.com/office/word/2018/wordml" xmlns:w16sdtdh="http://schemas.microsoft.com/office/word/2020/wordml/sdtdatahash" xmlns:w16se="http://schemas.microsoft.com/office/word/2015/wordml/symex" xmlns:wpg="http://schemas.microsoft.com/office/word/2010/wordprocessingGroup" xmlns:wpi="http://schemas.microsoft.com/office/word/2010/wordprocessingInk" xmlns:wne="http://schemas.microsoft.com/office/word/2006/wordml" xmlns:wps="http://schemas.microsoft.com/office/word/2010/wordprocessingShape" mc:Ignorable="w14 w15 w16se w16cid w16 w16cex w16sdtdh wp14">
   <w:sdt>
     <w:sdtPr>
@@ -25037,6 +24698,204 @@
 </w:ftr>
 </file>
 
+<file path=word/footer2.xml><?xml version="1.0" encoding="utf-8"?>
+<w:ftr xmlns:wpc="http://schemas.microsoft.com/office/word/2010/wordprocessingCanvas" xmlns:cx="http://schemas.microsoft.com/office/drawing/2014/chartex" xmlns:cx1="http://schemas.microsoft.com/office/drawing/2015/9/8/chartex" xmlns:cx2="http://schemas.microsoft.com/office/drawing/2015/10/21/chartex" xmlns:cx3="http://schemas.microsoft.com/office/drawing/2016/5/9/chartex" xmlns:cx4="http://schemas.microsoft.com/office/drawing/2016/5/10/chartex" xmlns:cx5="http://schemas.microsoft.com/office/drawing/2016/5/11/chartex" xmlns:cx6="http://schemas.microsoft.com/office/drawing/2016/5/12/chartex" xmlns:cx7="http://schemas.microsoft.com/office/drawing/2016/5/13/chartex" xmlns:cx8="http://schemas.microsoft.com/office/drawing/2016/5/14/chartex" xmlns:mc="http://schemas.openxmlformats.org/markup-compatibility/2006" xmlns:aink="http://schemas.microsoft.com/office/drawing/2016/ink" xmlns:am3d="http://schemas.microsoft.com/office/drawing/2017/model3d" xmlns:o="urn:schemas-microsoft-com:office:office" xmlns:r="http://schemas.openxmlformats.org/officeDocument/2006/relationships" xmlns:m="http://schemas.openxmlformats.org/officeDocument/2006/math" xmlns:v="urn:schemas-microsoft-com:vml" xmlns:wp14="http://schemas.microsoft.com/office/word/2010/wordprocessingDrawing" xmlns:wp="http://schemas.openxmlformats.org/drawingml/2006/wordprocessingDrawing" xmlns:w10="urn:schemas-microsoft-com:office:word" xmlns:w="http://schemas.openxmlformats.org/wordprocessingml/2006/main" xmlns:w14="http://schemas.microsoft.com/office/word/2010/wordml" xmlns:w15="http://schemas.microsoft.com/office/word/2012/wordml" xmlns:w16cex="http://schemas.microsoft.com/office/word/2018/wordml/cex" xmlns:w16cid="http://schemas.microsoft.com/office/word/2016/wordml/cid" xmlns:w16="http://schemas.microsoft.com/office/word/2018/wordml" xmlns:w16sdtdh="http://schemas.microsoft.com/office/word/2020/wordml/sdtdatahash" xmlns:w16se="http://schemas.microsoft.com/office/word/2015/wordml/symex" xmlns:wpg="http://schemas.microsoft.com/office/word/2010/wordprocessingGroup" xmlns:wpi="http://schemas.microsoft.com/office/word/2010/wordprocessingInk" xmlns:wne="http://schemas.microsoft.com/office/word/2006/wordml" xmlns:wps="http://schemas.microsoft.com/office/word/2010/wordprocessingShape" mc:Ignorable="w14 w15 w16se w16cid w16 w16cex w16sdtdh wp14">
+  <w:p>
+    <w:pPr>
+      <w:pStyle w:val="af9"/>
+      <w:spacing w:line="14" w:lineRule="auto"/>
+      <w:rPr>
+        <w:sz w:val="20"/>
+      </w:rPr>
+    </w:pPr>
+    <w:r>
+      <w:rPr>
+        <w:noProof/>
+      </w:rPr>
+      <w:pict w14:anchorId="6B7A8A07">
+        <v:shapetype id="_x0000_t202" coordsize="21600,21600" o:spt="202" path="m,l,21600r21600,l21600,xe">
+          <v:stroke joinstyle="miter"/>
+          <v:path gradientshapeok="t" o:connecttype="rect"/>
+        </v:shapetype>
+        <v:shape id="Надпись 49" o:spid="_x0000_s1026" type="#_x0000_t202" style="position:absolute;margin-left:275.1pt;margin-top:744.95pt;width:87.4pt;height:17.45pt;z-index:-251656192;visibility:visible;mso-wrap-style:square;mso-width-percent:0;mso-height-percent:0;mso-wrap-distance-left:9pt;mso-wrap-distance-top:0;mso-wrap-distance-right:9pt;mso-wrap-distance-bottom:0;mso-position-horizontal:absolute;mso-position-horizontal-relative:page;mso-position-vertical:absolute;mso-position-vertical-relative:page;mso-width-percent:0;mso-height-percent:0;mso-width-relative:page;mso-height-relative:page;v-text-anchor:top" o:gfxdata="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" filled="f" stroked="f">
+          <o:lock v:ext="edit" aspectratio="t" verticies="t" text="t" shapetype="t"/>
+          <v:textbox inset="0,0,0,0">
+            <w:txbxContent>
+              <w:p>
+                <w:pPr>
+                  <w:pStyle w:val="af9"/>
+                  <w:spacing w:before="6"/>
+                  <w:ind w:left="20"/>
+                </w:pPr>
+                <w:r>
+                  <w:t>Казань</w:t>
+                </w:r>
+                <w:r>
+                  <w:rPr>
+                    <w:spacing w:val="-2"/>
+                  </w:rPr>
+                  <w:t xml:space="preserve"> </w:t>
+                </w:r>
+                <w:r>
+                  <w:t>2022</w:t>
+                </w:r>
+                <w:r>
+                  <w:rPr>
+                    <w:spacing w:val="-1"/>
+                  </w:rPr>
+                  <w:t xml:space="preserve"> </w:t>
+                </w:r>
+                <w:r>
+                  <w:t>г.</w:t>
+                </w:r>
+              </w:p>
+            </w:txbxContent>
+          </v:textbox>
+          <w10:wrap anchorx="page" anchory="page"/>
+        </v:shape>
+      </w:pict>
+    </w:r>
+  </w:p>
+</w:ftr>
+</file>
+
+<file path=word/footer3.xml><?xml version="1.0" encoding="utf-8"?>
+<w:ftr xmlns:wpc="http://schemas.microsoft.com/office/word/2010/wordprocessingCanvas" xmlns:cx="http://schemas.microsoft.com/office/drawing/2014/chartex" xmlns:cx1="http://schemas.microsoft.com/office/drawing/2015/9/8/chartex" xmlns:cx2="http://schemas.microsoft.com/office/drawing/2015/10/21/chartex" xmlns:cx3="http://schemas.microsoft.com/office/drawing/2016/5/9/chartex" xmlns:cx4="http://schemas.microsoft.com/office/drawing/2016/5/10/chartex" xmlns:cx5="http://schemas.microsoft.com/office/drawing/2016/5/11/chartex" xmlns:cx6="http://schemas.microsoft.com/office/drawing/2016/5/12/chartex" xmlns:cx7="http://schemas.microsoft.com/office/drawing/2016/5/13/chartex" xmlns:cx8="http://schemas.microsoft.com/office/drawing/2016/5/14/chartex" xmlns:mc="http://schemas.openxmlformats.org/markup-compatibility/2006" xmlns:aink="http://schemas.microsoft.com/office/drawing/2016/ink" xmlns:am3d="http://schemas.microsoft.com/office/drawing/2017/model3d" xmlns:o="urn:schemas-microsoft-com:office:office" xmlns:r="http://schemas.openxmlformats.org/officeDocument/2006/relationships" xmlns:m="http://schemas.openxmlformats.org/officeDocument/2006/math" xmlns:v="urn:schemas-microsoft-com:vml" xmlns:wp14="http://schemas.microsoft.com/office/word/2010/wordprocessingDrawing" xmlns:wp="http://schemas.openxmlformats.org/drawingml/2006/wordprocessingDrawing" xmlns:w10="urn:schemas-microsoft-com:office:word" xmlns:w="http://schemas.openxmlformats.org/wordprocessingml/2006/main" xmlns:w14="http://schemas.microsoft.com/office/word/2010/wordml" xmlns:w15="http://schemas.microsoft.com/office/word/2012/wordml" xmlns:w16cex="http://schemas.microsoft.com/office/word/2018/wordml/cex" xmlns:w16cid="http://schemas.microsoft.com/office/word/2016/wordml/cid" xmlns:w16="http://schemas.microsoft.com/office/word/2018/wordml" xmlns:w16sdtdh="http://schemas.microsoft.com/office/word/2020/wordml/sdtdatahash" xmlns:w16se="http://schemas.microsoft.com/office/word/2015/wordml/symex" xmlns:wpg="http://schemas.microsoft.com/office/word/2010/wordprocessingGroup" xmlns:wpi="http://schemas.microsoft.com/office/word/2010/wordprocessingInk" xmlns:wne="http://schemas.microsoft.com/office/word/2006/wordml" xmlns:wps="http://schemas.microsoft.com/office/word/2010/wordprocessingShape" mc:Ignorable="w14 w15 w16se w16cid w16 w16cex w16sdtdh wp14">
+  <w:p>
+    <w:pPr>
+      <w:pStyle w:val="af2"/>
+    </w:pPr>
+  </w:p>
+</w:ftr>
+</file>
+
+<file path=word/footer4.xml><?xml version="1.0" encoding="utf-8"?>
+<w:ftr xmlns:wpc="http://schemas.microsoft.com/office/word/2010/wordprocessingCanvas" xmlns:cx="http://schemas.microsoft.com/office/drawing/2014/chartex" xmlns:cx1="http://schemas.microsoft.com/office/drawing/2015/9/8/chartex" xmlns:cx2="http://schemas.microsoft.com/office/drawing/2015/10/21/chartex" xmlns:cx3="http://schemas.microsoft.com/office/drawing/2016/5/9/chartex" xmlns:cx4="http://schemas.microsoft.com/office/drawing/2016/5/10/chartex" xmlns:cx5="http://schemas.microsoft.com/office/drawing/2016/5/11/chartex" xmlns:cx6="http://schemas.microsoft.com/office/drawing/2016/5/12/chartex" xmlns:cx7="http://schemas.microsoft.com/office/drawing/2016/5/13/chartex" xmlns:cx8="http://schemas.microsoft.com/office/drawing/2016/5/14/chartex" xmlns:mc="http://schemas.openxmlformats.org/markup-compatibility/2006" xmlns:aink="http://schemas.microsoft.com/office/drawing/2016/ink" xmlns:am3d="http://schemas.microsoft.com/office/drawing/2017/model3d" xmlns:o="urn:schemas-microsoft-com:office:office" xmlns:r="http://schemas.openxmlformats.org/officeDocument/2006/relationships" xmlns:m="http://schemas.openxmlformats.org/officeDocument/2006/math" xmlns:v="urn:schemas-microsoft-com:vml" xmlns:wp14="http://schemas.microsoft.com/office/word/2010/wordprocessingDrawing" xmlns:wp="http://schemas.openxmlformats.org/drawingml/2006/wordprocessingDrawing" xmlns:w10="urn:schemas-microsoft-com:office:word" xmlns:w="http://schemas.openxmlformats.org/wordprocessingml/2006/main" xmlns:w14="http://schemas.microsoft.com/office/word/2010/wordml" xmlns:w15="http://schemas.microsoft.com/office/word/2012/wordml" xmlns:w16cex="http://schemas.microsoft.com/office/word/2018/wordml/cex" xmlns:w16cid="http://schemas.microsoft.com/office/word/2016/wordml/cid" xmlns:w16="http://schemas.microsoft.com/office/word/2018/wordml" xmlns:w16sdtdh="http://schemas.microsoft.com/office/word/2020/wordml/sdtdatahash" xmlns:w16se="http://schemas.microsoft.com/office/word/2015/wordml/symex" xmlns:wpg="http://schemas.microsoft.com/office/word/2010/wordprocessingGroup" xmlns:wpi="http://schemas.microsoft.com/office/word/2010/wordprocessingInk" xmlns:wne="http://schemas.microsoft.com/office/word/2006/wordml" xmlns:wps="http://schemas.microsoft.com/office/word/2010/wordprocessingShape" mc:Ignorable="w14 w15 w16se w16cid w16 w16cex w16sdtdh wp14">
+  <w:p>
+    <w:pPr>
+      <w:pStyle w:val="af9"/>
+      <w:spacing w:line="14" w:lineRule="auto"/>
+      <w:rPr>
+        <w:sz w:val="20"/>
+      </w:rPr>
+    </w:pPr>
+    <w:r>
+      <w:rPr>
+        <w:noProof/>
+      </w:rPr>
+      <w:pict w14:anchorId="1DB63D8D">
+        <v:shapetype id="_x0000_t202" coordsize="21600,21600" o:spt="202" path="m,l,21600r21600,l21600,xe">
+          <v:stroke joinstyle="miter"/>
+          <v:path gradientshapeok="t" o:connecttype="rect"/>
+        </v:shapetype>
+        <v:shape id="Надпись 48" o:spid="_x0000_s1025" type="#_x0000_t202" style="position:absolute;margin-left:280.15pt;margin-top:750.75pt;width:69pt;height:17.45pt;z-index:-251655168;visibility:visible;mso-wrap-style:square;mso-width-percent:0;mso-height-percent:0;mso-wrap-distance-left:9pt;mso-wrap-distance-top:0;mso-wrap-distance-right:9pt;mso-wrap-distance-bottom:0;mso-position-horizontal:absolute;mso-position-horizontal-relative:page;mso-position-vertical:absolute;mso-position-vertical-relative:page;mso-width-percent:0;mso-height-percent:0;mso-width-relative:page;mso-height-relative:page;v-text-anchor:top" o:gfxdata="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" filled="f" stroked="f">
+          <o:lock v:ext="edit" aspectratio="t" verticies="t" text="t" shapetype="t"/>
+          <v:textbox inset="0,0,0,0">
+            <w:txbxContent>
+              <w:p>
+                <w:pPr>
+                  <w:pStyle w:val="af9"/>
+                  <w:spacing w:before="6"/>
+                  <w:ind w:left="20"/>
+                </w:pPr>
+                <w:r>
+                  <w:t>Kazan</w:t>
+                </w:r>
+                <w:r>
+                  <w:rPr>
+                    <w:spacing w:val="-8"/>
+                  </w:rPr>
+                  <w:t xml:space="preserve"> </w:t>
+                </w:r>
+                <w:r>
+                  <w:t>2022</w:t>
+                </w:r>
+              </w:p>
+            </w:txbxContent>
+          </v:textbox>
+          <w10:wrap anchorx="page" anchory="page"/>
+        </v:shape>
+      </w:pict>
+    </w:r>
+  </w:p>
+</w:ftr>
+</file>
+
+<file path=word/footer5.xml><?xml version="1.0" encoding="utf-8"?>
+<w:ftr xmlns:wpc="http://schemas.microsoft.com/office/word/2010/wordprocessingCanvas" xmlns:cx="http://schemas.microsoft.com/office/drawing/2014/chartex" xmlns:cx1="http://schemas.microsoft.com/office/drawing/2015/9/8/chartex" xmlns:cx2="http://schemas.microsoft.com/office/drawing/2015/10/21/chartex" xmlns:cx3="http://schemas.microsoft.com/office/drawing/2016/5/9/chartex" xmlns:cx4="http://schemas.microsoft.com/office/drawing/2016/5/10/chartex" xmlns:cx5="http://schemas.microsoft.com/office/drawing/2016/5/11/chartex" xmlns:cx6="http://schemas.microsoft.com/office/drawing/2016/5/12/chartex" xmlns:cx7="http://schemas.microsoft.com/office/drawing/2016/5/13/chartex" xmlns:cx8="http://schemas.microsoft.com/office/drawing/2016/5/14/chartex" xmlns:mc="http://schemas.openxmlformats.org/markup-compatibility/2006" xmlns:aink="http://schemas.microsoft.com/office/drawing/2016/ink" xmlns:am3d="http://schemas.microsoft.com/office/drawing/2017/model3d" xmlns:o="urn:schemas-microsoft-com:office:office" xmlns:r="http://schemas.openxmlformats.org/officeDocument/2006/relationships" xmlns:m="http://schemas.openxmlformats.org/officeDocument/2006/math" xmlns:v="urn:schemas-microsoft-com:vml" xmlns:wp14="http://schemas.microsoft.com/office/word/2010/wordprocessingDrawing" xmlns:wp="http://schemas.openxmlformats.org/drawingml/2006/wordprocessingDrawing" xmlns:w10="urn:schemas-microsoft-com:office:word" xmlns:w="http://schemas.openxmlformats.org/wordprocessingml/2006/main" xmlns:w14="http://schemas.microsoft.com/office/word/2010/wordml" xmlns:w15="http://schemas.microsoft.com/office/word/2012/wordml" xmlns:w16cex="http://schemas.microsoft.com/office/word/2018/wordml/cex" xmlns:w16cid="http://schemas.microsoft.com/office/word/2016/wordml/cid" xmlns:w16="http://schemas.microsoft.com/office/word/2018/wordml" xmlns:w16sdtdh="http://schemas.microsoft.com/office/word/2020/wordml/sdtdatahash" xmlns:w16se="http://schemas.microsoft.com/office/word/2015/wordml/symex" xmlns:wpg="http://schemas.microsoft.com/office/word/2010/wordprocessingGroup" xmlns:wpi="http://schemas.microsoft.com/office/word/2010/wordprocessingInk" xmlns:wne="http://schemas.microsoft.com/office/word/2006/wordml" xmlns:wps="http://schemas.microsoft.com/office/word/2010/wordprocessingShape" mc:Ignorable="w14 w15 w16se w16cid w16 w16cex w16sdtdh wp14">
+  <w:p>
+    <w:pPr>
+      <w:pStyle w:val="af9"/>
+      <w:spacing w:line="14" w:lineRule="auto"/>
+      <w:rPr>
+        <w:sz w:val="2"/>
+      </w:rPr>
+    </w:pPr>
+  </w:p>
+</w:ftr>
+</file>
+
+<file path=word/footer6.xml><?xml version="1.0" encoding="utf-8"?>
+<w:ftr xmlns:wpc="http://schemas.microsoft.com/office/word/2010/wordprocessingCanvas" xmlns:cx="http://schemas.microsoft.com/office/drawing/2014/chartex" xmlns:cx1="http://schemas.microsoft.com/office/drawing/2015/9/8/chartex" xmlns:cx2="http://schemas.microsoft.com/office/drawing/2015/10/21/chartex" xmlns:cx3="http://schemas.microsoft.com/office/drawing/2016/5/9/chartex" xmlns:cx4="http://schemas.microsoft.com/office/drawing/2016/5/10/chartex" xmlns:cx5="http://schemas.microsoft.com/office/drawing/2016/5/11/chartex" xmlns:cx6="http://schemas.microsoft.com/office/drawing/2016/5/12/chartex" xmlns:cx7="http://schemas.microsoft.com/office/drawing/2016/5/13/chartex" xmlns:cx8="http://schemas.microsoft.com/office/drawing/2016/5/14/chartex" xmlns:mc="http://schemas.openxmlformats.org/markup-compatibility/2006" xmlns:aink="http://schemas.microsoft.com/office/drawing/2016/ink" xmlns:am3d="http://schemas.microsoft.com/office/drawing/2017/model3d" xmlns:o="urn:schemas-microsoft-com:office:office" xmlns:r="http://schemas.openxmlformats.org/officeDocument/2006/relationships" xmlns:m="http://schemas.openxmlformats.org/officeDocument/2006/math" xmlns:v="urn:schemas-microsoft-com:vml" xmlns:wp14="http://schemas.microsoft.com/office/word/2010/wordprocessingDrawing" xmlns:wp="http://schemas.openxmlformats.org/drawingml/2006/wordprocessingDrawing" xmlns:w10="urn:schemas-microsoft-com:office:word" xmlns:w="http://schemas.openxmlformats.org/wordprocessingml/2006/main" xmlns:w14="http://schemas.microsoft.com/office/word/2010/wordml" xmlns:w15="http://schemas.microsoft.com/office/word/2012/wordml" xmlns:w16cex="http://schemas.microsoft.com/office/word/2018/wordml/cex" xmlns:w16cid="http://schemas.microsoft.com/office/word/2016/wordml/cid" xmlns:w16="http://schemas.microsoft.com/office/word/2018/wordml" xmlns:w16sdtdh="http://schemas.microsoft.com/office/word/2020/wordml/sdtdatahash" xmlns:w16se="http://schemas.microsoft.com/office/word/2015/wordml/symex" xmlns:wpg="http://schemas.microsoft.com/office/word/2010/wordprocessingGroup" xmlns:wpi="http://schemas.microsoft.com/office/word/2010/wordprocessingInk" xmlns:wne="http://schemas.microsoft.com/office/word/2006/wordml" xmlns:wps="http://schemas.microsoft.com/office/word/2010/wordprocessingShape" mc:Ignorable="w14 w15 w16se w16cid w16 w16cex w16sdtdh wp14">
+  <w:p>
+    <w:pPr>
+      <w:pStyle w:val="af9"/>
+      <w:spacing w:line="14" w:lineRule="auto"/>
+      <w:rPr>
+        <w:sz w:val="2"/>
+      </w:rPr>
+    </w:pPr>
+  </w:p>
+</w:ftr>
+</file>
+
+<file path=word/footer7.xml><?xml version="1.0" encoding="utf-8"?>
+<w:ftr xmlns:wpc="http://schemas.microsoft.com/office/word/2010/wordprocessingCanvas" xmlns:cx="http://schemas.microsoft.com/office/drawing/2014/chartex" xmlns:cx1="http://schemas.microsoft.com/office/drawing/2015/9/8/chartex" xmlns:cx2="http://schemas.microsoft.com/office/drawing/2015/10/21/chartex" xmlns:cx3="http://schemas.microsoft.com/office/drawing/2016/5/9/chartex" xmlns:cx4="http://schemas.microsoft.com/office/drawing/2016/5/10/chartex" xmlns:cx5="http://schemas.microsoft.com/office/drawing/2016/5/11/chartex" xmlns:cx6="http://schemas.microsoft.com/office/drawing/2016/5/12/chartex" xmlns:cx7="http://schemas.microsoft.com/office/drawing/2016/5/13/chartex" xmlns:cx8="http://schemas.microsoft.com/office/drawing/2016/5/14/chartex" xmlns:mc="http://schemas.openxmlformats.org/markup-compatibility/2006" xmlns:aink="http://schemas.microsoft.com/office/drawing/2016/ink" xmlns:am3d="http://schemas.microsoft.com/office/drawing/2017/model3d" xmlns:o="urn:schemas-microsoft-com:office:office" xmlns:r="http://schemas.openxmlformats.org/officeDocument/2006/relationships" xmlns:m="http://schemas.openxmlformats.org/officeDocument/2006/math" xmlns:v="urn:schemas-microsoft-com:vml" xmlns:wp14="http://schemas.microsoft.com/office/word/2010/wordprocessingDrawing" xmlns:wp="http://schemas.openxmlformats.org/drawingml/2006/wordprocessingDrawing" xmlns:w10="urn:schemas-microsoft-com:office:word" xmlns:w="http://schemas.openxmlformats.org/wordprocessingml/2006/main" xmlns:w14="http://schemas.microsoft.com/office/word/2010/wordml" xmlns:w15="http://schemas.microsoft.com/office/word/2012/wordml" xmlns:w16cex="http://schemas.microsoft.com/office/word/2018/wordml/cex" xmlns:w16cid="http://schemas.microsoft.com/office/word/2016/wordml/cid" xmlns:w16="http://schemas.microsoft.com/office/word/2018/wordml" xmlns:w16sdtdh="http://schemas.microsoft.com/office/word/2020/wordml/sdtdatahash" xmlns:w16se="http://schemas.microsoft.com/office/word/2015/wordml/symex" xmlns:wpg="http://schemas.microsoft.com/office/word/2010/wordprocessingGroup" xmlns:wpi="http://schemas.microsoft.com/office/word/2010/wordprocessingInk" xmlns:wne="http://schemas.microsoft.com/office/word/2006/wordml" xmlns:wps="http://schemas.microsoft.com/office/word/2010/wordprocessingShape" mc:Ignorable="w14 w15 w16se w16cid w16 w16cex w16sdtdh wp14">
+  <w:p>
+    <w:pPr>
+      <w:pStyle w:val="af9"/>
+      <w:spacing w:line="14" w:lineRule="auto"/>
+      <w:rPr>
+        <w:sz w:val="2"/>
+      </w:rPr>
+    </w:pPr>
+  </w:p>
+</w:ftr>
+</file>
+
+<file path=word/footer8.xml><?xml version="1.0" encoding="utf-8"?>
+<w:ftr xmlns:wpc="http://schemas.microsoft.com/office/word/2010/wordprocessingCanvas" xmlns:cx="http://schemas.microsoft.com/office/drawing/2014/chartex" xmlns:cx1="http://schemas.microsoft.com/office/drawing/2015/9/8/chartex" xmlns:cx2="http://schemas.microsoft.com/office/drawing/2015/10/21/chartex" xmlns:cx3="http://schemas.microsoft.com/office/drawing/2016/5/9/chartex" xmlns:cx4="http://schemas.microsoft.com/office/drawing/2016/5/10/chartex" xmlns:cx5="http://schemas.microsoft.com/office/drawing/2016/5/11/chartex" xmlns:cx6="http://schemas.microsoft.com/office/drawing/2016/5/12/chartex" xmlns:cx7="http://schemas.microsoft.com/office/drawing/2016/5/13/chartex" xmlns:cx8="http://schemas.microsoft.com/office/drawing/2016/5/14/chartex" xmlns:mc="http://schemas.openxmlformats.org/markup-compatibility/2006" xmlns:aink="http://schemas.microsoft.com/office/drawing/2016/ink" xmlns:am3d="http://schemas.microsoft.com/office/drawing/2017/model3d" xmlns:o="urn:schemas-microsoft-com:office:office" xmlns:r="http://schemas.openxmlformats.org/officeDocument/2006/relationships" xmlns:m="http://schemas.openxmlformats.org/officeDocument/2006/math" xmlns:v="urn:schemas-microsoft-com:vml" xmlns:wp14="http://schemas.microsoft.com/office/word/2010/wordprocessingDrawing" xmlns:wp="http://schemas.openxmlformats.org/drawingml/2006/wordprocessingDrawing" xmlns:w10="urn:schemas-microsoft-com:office:word" xmlns:w="http://schemas.openxmlformats.org/wordprocessingml/2006/main" xmlns:w14="http://schemas.microsoft.com/office/word/2010/wordml" xmlns:w15="http://schemas.microsoft.com/office/word/2012/wordml" xmlns:w16cex="http://schemas.microsoft.com/office/word/2018/wordml/cex" xmlns:w16cid="http://schemas.microsoft.com/office/word/2016/wordml/cid" xmlns:w16="http://schemas.microsoft.com/office/word/2018/wordml" xmlns:w16sdtdh="http://schemas.microsoft.com/office/word/2020/wordml/sdtdatahash" xmlns:w16se="http://schemas.microsoft.com/office/word/2015/wordml/symex" xmlns:wpg="http://schemas.microsoft.com/office/word/2010/wordprocessingGroup" xmlns:wpi="http://schemas.microsoft.com/office/word/2010/wordprocessingInk" xmlns:wne="http://schemas.microsoft.com/office/word/2006/wordml" xmlns:wps="http://schemas.microsoft.com/office/word/2010/wordprocessingShape" mc:Ignorable="w14 w15 w16se w16cid w16 w16cex w16sdtdh wp14">
+  <w:p>
+    <w:pPr>
+      <w:pStyle w:val="af9"/>
+      <w:spacing w:line="14" w:lineRule="auto"/>
+      <w:rPr>
+        <w:sz w:val="2"/>
+      </w:rPr>
+    </w:pPr>
+  </w:p>
+</w:ftr>
+</file>
+
+<file path=word/footer9.xml><?xml version="1.0" encoding="utf-8"?>
+<w:ftr xmlns:wpc="http://schemas.microsoft.com/office/word/2010/wordprocessingCanvas" xmlns:cx="http://schemas.microsoft.com/office/drawing/2014/chartex" xmlns:cx1="http://schemas.microsoft.com/office/drawing/2015/9/8/chartex" xmlns:cx2="http://schemas.microsoft.com/office/drawing/2015/10/21/chartex" xmlns:cx3="http://schemas.microsoft.com/office/drawing/2016/5/9/chartex" xmlns:cx4="http://schemas.microsoft.com/office/drawing/2016/5/10/chartex" xmlns:cx5="http://schemas.microsoft.com/office/drawing/2016/5/11/chartex" xmlns:cx6="http://schemas.microsoft.com/office/drawing/2016/5/12/chartex" xmlns:cx7="http://schemas.microsoft.com/office/drawing/2016/5/13/chartex" xmlns:cx8="http://schemas.microsoft.com/office/drawing/2016/5/14/chartex" xmlns:mc="http://schemas.openxmlformats.org/markup-compatibility/2006" xmlns:aink="http://schemas.microsoft.com/office/drawing/2016/ink" xmlns:am3d="http://schemas.microsoft.com/office/drawing/2017/model3d" xmlns:o="urn:schemas-microsoft-com:office:office" xmlns:r="http://schemas.openxmlformats.org/officeDocument/2006/relationships" xmlns:m="http://schemas.openxmlformats.org/officeDocument/2006/math" xmlns:v="urn:schemas-microsoft-com:vml" xmlns:wp14="http://schemas.microsoft.com/office/word/2010/wordprocessingDrawing" xmlns:wp="http://schemas.openxmlformats.org/drawingml/2006/wordprocessingDrawing" xmlns:w10="urn:schemas-microsoft-com:office:word" xmlns:w="http://schemas.openxmlformats.org/wordprocessingml/2006/main" xmlns:w14="http://schemas.microsoft.com/office/word/2010/wordml" xmlns:w15="http://schemas.microsoft.com/office/word/2012/wordml" xmlns:w16cex="http://schemas.microsoft.com/office/word/2018/wordml/cex" xmlns:w16cid="http://schemas.microsoft.com/office/word/2016/wordml/cid" xmlns:w16="http://schemas.microsoft.com/office/word/2018/wordml" xmlns:w16sdtdh="http://schemas.microsoft.com/office/word/2020/wordml/sdtdatahash" xmlns:w16se="http://schemas.microsoft.com/office/word/2015/wordml/symex" xmlns:wpg="http://schemas.microsoft.com/office/word/2010/wordprocessingGroup" xmlns:wpi="http://schemas.microsoft.com/office/word/2010/wordprocessingInk" xmlns:wne="http://schemas.microsoft.com/office/word/2006/wordml" xmlns:wps="http://schemas.microsoft.com/office/word/2010/wordprocessingShape" mc:Ignorable="w14 w15 w16se w16cid w16 w16cex w16sdtdh wp14">
+  <w:p>
+    <w:pPr>
+      <w:pStyle w:val="af2"/>
+    </w:pPr>
+  </w:p>
+  <w:p>
+    <w:pPr>
+      <w:pStyle w:val="af2"/>
+      <w:jc w:val="center"/>
+      <w:rPr>
+        <w:lang w:val="en-US"/>
+      </w:rPr>
+    </w:pPr>
+  </w:p>
+</w:ftr>
+</file>
+
 <file path=word/footnotes.xml><?xml version="1.0" encoding="utf-8"?>
 <w:footnotes xmlns:wpc="http://schemas.microsoft.com/office/word/2010/wordprocessingCanvas" xmlns:cx="http://schemas.microsoft.com/office/drawing/2014/chartex" xmlns:cx1="http://schemas.microsoft.com/office/drawing/2015/9/8/chartex" xmlns:cx2="http://schemas.microsoft.com/office/drawing/2015/10/21/chartex" xmlns:cx3="http://schemas.microsoft.com/office/drawing/2016/5/9/chartex" xmlns:cx4="http://schemas.microsoft.com/office/drawing/2016/5/10/chartex" xmlns:cx5="http://schemas.microsoft.com/office/drawing/2016/5/11/chartex" xmlns:cx6="http://schemas.microsoft.com/office/drawing/2016/5/12/chartex" xmlns:cx7="http://schemas.microsoft.com/office/drawing/2016/5/13/chartex" xmlns:cx8="http://schemas.microsoft.com/office/drawing/2016/5/14/chartex" xmlns:mc="http://schemas.openxmlformats.org/markup-compatibility/2006" xmlns:aink="http://schemas.microsoft.com/office/drawing/2016/ink" xmlns:am3d="http://schemas.microsoft.com/office/drawing/2017/model3d" xmlns:o="urn:schemas-microsoft-com:office:office" xmlns:r="http://schemas.openxmlformats.org/officeDocument/2006/relationships" xmlns:m="http://schemas.openxmlformats.org/officeDocument/2006/math" xmlns:v="urn:schemas-microsoft-com:vml" xmlns:wp14="http://schemas.microsoft.com/office/word/2010/wordprocessingDrawing" xmlns:wp="http://schemas.openxmlformats.org/drawingml/2006/wordprocessingDrawing" xmlns:w10="urn:schemas-microsoft-com:office:word" xmlns:w="http://schemas.openxmlformats.org/wordprocessingml/2006/main" xmlns:w14="http://schemas.microsoft.com/office/word/2010/wordml" xmlns:w15="http://schemas.microsoft.com/office/word/2012/wordml" xmlns:w16cex="http://schemas.microsoft.com/office/word/2018/wordml/cex" xmlns:w16cid="http://schemas.microsoft.com/office/word/2016/wordml/cid" xmlns:w16="http://schemas.microsoft.com/office/word/2018/wordml" xmlns:w16sdtdh="http://schemas.microsoft.com/office/word/2020/wordml/sdtdatahash" xmlns:w16se="http://schemas.microsoft.com/office/word/2015/wordml/symex" xmlns:wpg="http://schemas.microsoft.com/office/word/2010/wordprocessingGroup" xmlns:wpi="http://schemas.microsoft.com/office/word/2010/wordprocessingInk" xmlns:wne="http://schemas.microsoft.com/office/word/2006/wordml" xmlns:wps="http://schemas.microsoft.com/office/word/2010/wordprocessingShape" mc:Ignorable="w14 w15 w16se w16cid w16 w16cex w16sdtdh wp14">
   <w:footnote w:type="separator" w:id="-1">
@@ -25077,6 +24936,36 @@
 </file>
 
 <file path=word/header3.xml><?xml version="1.0" encoding="utf-8"?>
+<w:hdr xmlns:wpc="http://schemas.microsoft.com/office/word/2010/wordprocessingCanvas" xmlns:cx="http://schemas.microsoft.com/office/drawing/2014/chartex" xmlns:cx1="http://schemas.microsoft.com/office/drawing/2015/9/8/chartex" xmlns:cx2="http://schemas.microsoft.com/office/drawing/2015/10/21/chartex" xmlns:cx3="http://schemas.microsoft.com/office/drawing/2016/5/9/chartex" xmlns:cx4="http://schemas.microsoft.com/office/drawing/2016/5/10/chartex" xmlns:cx5="http://schemas.microsoft.com/office/drawing/2016/5/11/chartex" xmlns:cx6="http://schemas.microsoft.com/office/drawing/2016/5/12/chartex" xmlns:cx7="http://schemas.microsoft.com/office/drawing/2016/5/13/chartex" xmlns:cx8="http://schemas.microsoft.com/office/drawing/2016/5/14/chartex" xmlns:mc="http://schemas.openxmlformats.org/markup-compatibility/2006" xmlns:aink="http://schemas.microsoft.com/office/drawing/2016/ink" xmlns:am3d="http://schemas.microsoft.com/office/drawing/2017/model3d" xmlns:o="urn:schemas-microsoft-com:office:office" xmlns:r="http://schemas.openxmlformats.org/officeDocument/2006/relationships" xmlns:m="http://schemas.openxmlformats.org/officeDocument/2006/math" xmlns:v="urn:schemas-microsoft-com:vml" xmlns:wp14="http://schemas.microsoft.com/office/word/2010/wordprocessingDrawing" xmlns:wp="http://schemas.openxmlformats.org/drawingml/2006/wordprocessingDrawing" xmlns:w10="urn:schemas-microsoft-com:office:word" xmlns:w="http://schemas.openxmlformats.org/wordprocessingml/2006/main" xmlns:w14="http://schemas.microsoft.com/office/word/2010/wordml" xmlns:w15="http://schemas.microsoft.com/office/word/2012/wordml" xmlns:w16cex="http://schemas.microsoft.com/office/word/2018/wordml/cex" xmlns:w16cid="http://schemas.microsoft.com/office/word/2016/wordml/cid" xmlns:w16="http://schemas.microsoft.com/office/word/2018/wordml" xmlns:w16sdtdh="http://schemas.microsoft.com/office/word/2020/wordml/sdtdatahash" xmlns:w16se="http://schemas.microsoft.com/office/word/2015/wordml/symex" xmlns:wpg="http://schemas.microsoft.com/office/word/2010/wordprocessingGroup" xmlns:wpi="http://schemas.microsoft.com/office/word/2010/wordprocessingInk" xmlns:wne="http://schemas.microsoft.com/office/word/2006/wordml" xmlns:wps="http://schemas.microsoft.com/office/word/2010/wordprocessingShape" mc:Ignorable="w14 w15 w16se w16cid w16 w16cex w16sdtdh wp14">
+  <w:p>
+    <w:pPr>
+      <w:pStyle w:val="af0"/>
+    </w:pPr>
+  </w:p>
+</w:hdr>
+</file>
+
+<file path=word/header4.xml><?xml version="1.0" encoding="utf-8"?>
+<w:hdr xmlns:wpc="http://schemas.microsoft.com/office/word/2010/wordprocessingCanvas" xmlns:cx="http://schemas.microsoft.com/office/drawing/2014/chartex" xmlns:cx1="http://schemas.microsoft.com/office/drawing/2015/9/8/chartex" xmlns:cx2="http://schemas.microsoft.com/office/drawing/2015/10/21/chartex" xmlns:cx3="http://schemas.microsoft.com/office/drawing/2016/5/9/chartex" xmlns:cx4="http://schemas.microsoft.com/office/drawing/2016/5/10/chartex" xmlns:cx5="http://schemas.microsoft.com/office/drawing/2016/5/11/chartex" xmlns:cx6="http://schemas.microsoft.com/office/drawing/2016/5/12/chartex" xmlns:cx7="http://schemas.microsoft.com/office/drawing/2016/5/13/chartex" xmlns:cx8="http://schemas.microsoft.com/office/drawing/2016/5/14/chartex" xmlns:mc="http://schemas.openxmlformats.org/markup-compatibility/2006" xmlns:aink="http://schemas.microsoft.com/office/drawing/2016/ink" xmlns:am3d="http://schemas.microsoft.com/office/drawing/2017/model3d" xmlns:o="urn:schemas-microsoft-com:office:office" xmlns:r="http://schemas.openxmlformats.org/officeDocument/2006/relationships" xmlns:m="http://schemas.openxmlformats.org/officeDocument/2006/math" xmlns:v="urn:schemas-microsoft-com:vml" xmlns:wp14="http://schemas.microsoft.com/office/word/2010/wordprocessingDrawing" xmlns:wp="http://schemas.openxmlformats.org/drawingml/2006/wordprocessingDrawing" xmlns:w10="urn:schemas-microsoft-com:office:word" xmlns:w="http://schemas.openxmlformats.org/wordprocessingml/2006/main" xmlns:w14="http://schemas.microsoft.com/office/word/2010/wordml" xmlns:w15="http://schemas.microsoft.com/office/word/2012/wordml" xmlns:w16cex="http://schemas.microsoft.com/office/word/2018/wordml/cex" xmlns:w16cid="http://schemas.microsoft.com/office/word/2016/wordml/cid" xmlns:w16="http://schemas.microsoft.com/office/word/2018/wordml" xmlns:w16sdtdh="http://schemas.microsoft.com/office/word/2020/wordml/sdtdatahash" xmlns:w16se="http://schemas.microsoft.com/office/word/2015/wordml/symex" xmlns:wpg="http://schemas.microsoft.com/office/word/2010/wordprocessingGroup" xmlns:wpi="http://schemas.microsoft.com/office/word/2010/wordprocessingInk" xmlns:wne="http://schemas.microsoft.com/office/word/2006/wordml" xmlns:wps="http://schemas.microsoft.com/office/word/2010/wordprocessingShape" mc:Ignorable="w14 w15 w16se w16cid w16 w16cex w16sdtdh wp14">
+  <w:p>
+    <w:pPr>
+      <w:pStyle w:val="af0"/>
+    </w:pPr>
+  </w:p>
+</w:hdr>
+</file>
+
+<file path=word/header5.xml><?xml version="1.0" encoding="utf-8"?>
+<w:hdr xmlns:wpc="http://schemas.microsoft.com/office/word/2010/wordprocessingCanvas" xmlns:cx="http://schemas.microsoft.com/office/drawing/2014/chartex" xmlns:cx1="http://schemas.microsoft.com/office/drawing/2015/9/8/chartex" xmlns:cx2="http://schemas.microsoft.com/office/drawing/2015/10/21/chartex" xmlns:cx3="http://schemas.microsoft.com/office/drawing/2016/5/9/chartex" xmlns:cx4="http://schemas.microsoft.com/office/drawing/2016/5/10/chartex" xmlns:cx5="http://schemas.microsoft.com/office/drawing/2016/5/11/chartex" xmlns:cx6="http://schemas.microsoft.com/office/drawing/2016/5/12/chartex" xmlns:cx7="http://schemas.microsoft.com/office/drawing/2016/5/13/chartex" xmlns:cx8="http://schemas.microsoft.com/office/drawing/2016/5/14/chartex" xmlns:mc="http://schemas.openxmlformats.org/markup-compatibility/2006" xmlns:aink="http://schemas.microsoft.com/office/drawing/2016/ink" xmlns:am3d="http://schemas.microsoft.com/office/drawing/2017/model3d" xmlns:o="urn:schemas-microsoft-com:office:office" xmlns:r="http://schemas.openxmlformats.org/officeDocument/2006/relationships" xmlns:m="http://schemas.openxmlformats.org/officeDocument/2006/math" xmlns:v="urn:schemas-microsoft-com:vml" xmlns:wp14="http://schemas.microsoft.com/office/word/2010/wordprocessingDrawing" xmlns:wp="http://schemas.openxmlformats.org/drawingml/2006/wordprocessingDrawing" xmlns:w10="urn:schemas-microsoft-com:office:word" xmlns:w="http://schemas.openxmlformats.org/wordprocessingml/2006/main" xmlns:w14="http://schemas.microsoft.com/office/word/2010/wordml" xmlns:w15="http://schemas.microsoft.com/office/word/2012/wordml" xmlns:w16cex="http://schemas.microsoft.com/office/word/2018/wordml/cex" xmlns:w16cid="http://schemas.microsoft.com/office/word/2016/wordml/cid" xmlns:w16="http://schemas.microsoft.com/office/word/2018/wordml" xmlns:w16sdtdh="http://schemas.microsoft.com/office/word/2020/wordml/sdtdatahash" xmlns:w16se="http://schemas.microsoft.com/office/word/2015/wordml/symex" xmlns:wpg="http://schemas.microsoft.com/office/word/2010/wordprocessingGroup" xmlns:wpi="http://schemas.microsoft.com/office/word/2010/wordprocessingInk" xmlns:wne="http://schemas.microsoft.com/office/word/2006/wordml" xmlns:wps="http://schemas.microsoft.com/office/word/2010/wordprocessingShape" mc:Ignorable="w14 w15 w16se w16cid w16 w16cex w16sdtdh wp14">
+  <w:p>
+    <w:pPr>
+      <w:pStyle w:val="af0"/>
+    </w:pPr>
+  </w:p>
+</w:hdr>
+</file>
+
+<file path=word/header6.xml><?xml version="1.0" encoding="utf-8"?>
 <w:hdr xmlns:wpc="http://schemas.microsoft.com/office/word/2010/wordprocessingCanvas" xmlns:cx="http://schemas.microsoft.com/office/drawing/2014/chartex" xmlns:cx1="http://schemas.microsoft.com/office/drawing/2015/9/8/chartex" xmlns:cx2="http://schemas.microsoft.com/office/drawing/2015/10/21/chartex" xmlns:cx3="http://schemas.microsoft.com/office/drawing/2016/5/9/chartex" xmlns:cx4="http://schemas.microsoft.com/office/drawing/2016/5/10/chartex" xmlns:cx5="http://schemas.microsoft.com/office/drawing/2016/5/11/chartex" xmlns:cx6="http://schemas.microsoft.com/office/drawing/2016/5/12/chartex" xmlns:cx7="http://schemas.microsoft.com/office/drawing/2016/5/13/chartex" xmlns:cx8="http://schemas.microsoft.com/office/drawing/2016/5/14/chartex" xmlns:mc="http://schemas.openxmlformats.org/markup-compatibility/2006" xmlns:aink="http://schemas.microsoft.com/office/drawing/2016/ink" xmlns:am3d="http://schemas.microsoft.com/office/drawing/2017/model3d" xmlns:o="urn:schemas-microsoft-com:office:office" xmlns:r="http://schemas.openxmlformats.org/officeDocument/2006/relationships" xmlns:m="http://schemas.openxmlformats.org/officeDocument/2006/math" xmlns:v="urn:schemas-microsoft-com:vml" xmlns:wp14="http://schemas.microsoft.com/office/word/2010/wordprocessingDrawing" xmlns:wp="http://schemas.openxmlformats.org/drawingml/2006/wordprocessingDrawing" xmlns:w10="urn:schemas-microsoft-com:office:word" xmlns:w="http://schemas.openxmlformats.org/wordprocessingml/2006/main" xmlns:w14="http://schemas.microsoft.com/office/word/2010/wordml" xmlns:w15="http://schemas.microsoft.com/office/word/2012/wordml" xmlns:w16cex="http://schemas.microsoft.com/office/word/2018/wordml/cex" xmlns:w16cid="http://schemas.microsoft.com/office/word/2016/wordml/cid" xmlns:w16="http://schemas.microsoft.com/office/word/2018/wordml" xmlns:w16sdtdh="http://schemas.microsoft.com/office/word/2020/wordml/sdtdatahash" xmlns:w16se="http://schemas.microsoft.com/office/word/2015/wordml/symex" xmlns:wpg="http://schemas.microsoft.com/office/word/2010/wordprocessingGroup" xmlns:wpi="http://schemas.microsoft.com/office/word/2010/wordprocessingInk" xmlns:wne="http://schemas.microsoft.com/office/word/2006/wordml" xmlns:wps="http://schemas.microsoft.com/office/word/2010/wordprocessingShape" mc:Ignorable="w14 w15 w16se w16cid w16 w16cex w16sdtdh wp14">
   <w:p>
     <w:pPr>
@@ -26290,7 +26179,7 @@
     <w:lsdException w:name="Table Web 2" w:semiHidden="1" w:unhideWhenUsed="1"/>
     <w:lsdException w:name="Table Web 3" w:semiHidden="1" w:unhideWhenUsed="1"/>
     <w:lsdException w:name="Balloon Text" w:semiHidden="1" w:unhideWhenUsed="1"/>
-    <w:lsdException w:name="Table Grid" w:semiHidden="1" w:uiPriority="59" w:unhideWhenUsed="1"/>
+    <w:lsdException w:name="Table Grid" w:uiPriority="59"/>
     <w:lsdException w:name="Table Theme" w:semiHidden="1" w:unhideWhenUsed="1"/>
     <w:lsdException w:name="Placeholder Text" w:semiHidden="1"/>
     <w:lsdException w:name="No Spacing" w:uiPriority="1" w:qFormat="1"/>
@@ -26620,6 +26509,7 @@
   <w:style w:type="character" w:default="1" w:styleId="a0">
     <w:name w:val="Default Paragraph Font"/>
     <w:uiPriority w:val="1"/>
+    <w:semiHidden/>
     <w:unhideWhenUsed/>
   </w:style>
   <w:style w:type="table" w:default="1" w:styleId="a1">

</xml_diff>